<commit_message>
Update Explosives Storage and Use Permit Enclosed Letter.docx
</commit_message>
<xml_diff>
--- a/services/core-api/app/templates/explosives_permit/Explosives Storage and Use Permit Enclosed Letter.docx
+++ b/services/core-api/app/templates/explosives_permit/Explosives Storage and Use Permit Enclosed Letter.docx
@@ -546,6 +546,14 @@
         </w:rPr>
         <w:t>(</w:t>
       </w:r>
+      <w:r>
+        <w:rPr>
+          <w:rFonts w:ascii="Arial" w:hAnsi="Arial" w:cs="Arial"/>
+          <w:sz w:val="22"/>
+          <w:szCs w:val="22"/>
+        </w:rPr>
+        <w:t>{</w:t>
+      </w:r>
       <w:proofErr w:type="spellStart"/>
       <w:r>
         <w:rPr>
@@ -556,6 +564,14 @@
         <w:t>d.mine_number</w:t>
       </w:r>
       <w:proofErr w:type="spellEnd"/>
+      <w:r>
+        <w:rPr>
+          <w:rFonts w:ascii="Arial" w:hAnsi="Arial" w:cs="Arial"/>
+          <w:sz w:val="22"/>
+          <w:szCs w:val="22"/>
+        </w:rPr>
+        <w:t>}</w:t>
+      </w:r>
       <w:r>
         <w:rPr>
           <w:rFonts w:ascii="Arial" w:hAnsi="Arial" w:cs="Arial"/>
@@ -1491,6 +1507,7 @@
         <v:shape id="PowerPlusWaterMarkObject887003719" o:spid="_x0000_s2050" type="#_x0000_t136" style="position:absolute;margin-left:0;margin-top:0;width:681.95pt;height:29pt;rotation:315;z-index:-251655168;mso-position-horizontal:center;mso-position-horizontal-relative:margin;mso-position-vertical:center;mso-position-vertical-relative:margin" o:allowincell="f" fillcolor="silver" stroked="f">
           <v:fill opacity=".5"/>
           <v:textpath style="font-family:&quot;Arial&quot;;font-size:1pt" string="{d.is_draft:ifEQ(true):show( DRAFT ):elseShow( )}"/>
+          <w10:wrap anchorx="margin" anchory="margin"/>
         </v:shape>
       </w:pict>
     </w:r>
@@ -1540,6 +1557,7 @@
         <v:shape id="PowerPlusWaterMarkObject887003720" o:spid="_x0000_s2051" type="#_x0000_t136" style="position:absolute;margin-left:0;margin-top:0;width:681.95pt;height:29pt;rotation:315;z-index:-251653120;mso-position-horizontal:center;mso-position-horizontal-relative:margin;mso-position-vertical:center;mso-position-vertical-relative:margin" o:allowincell="f" fillcolor="silver" stroked="f">
           <v:fill opacity=".5"/>
           <v:textpath style="font-family:&quot;Arial&quot;;font-size:1pt" string="{d.is_draft:ifEQ(true):show( DRAFT ):elseShow( )}"/>
+          <w10:wrap anchorx="margin" anchory="margin"/>
         </v:shape>
       </w:pict>
     </w:r>
@@ -1644,6 +1662,7 @@
         <v:shape id="PowerPlusWaterMarkObject887003718" o:spid="_x0000_s2049" type="#_x0000_t136" style="position:absolute;margin-left:0;margin-top:0;width:681.95pt;height:29pt;rotation:315;z-index:-251657216;mso-position-horizontal:center;mso-position-horizontal-relative:margin;mso-position-vertical:center;mso-position-vertical-relative:margin" o:allowincell="f" fillcolor="silver" stroked="f">
           <v:fill opacity=".5"/>
           <v:textpath style="font-family:&quot;Arial&quot;;font-size:1pt" string="{d.is_draft:ifEQ(true):show( DRAFT ):elseShow( )}"/>
+          <w10:wrap anchorx="margin" anchory="margin"/>
         </v:shape>
       </w:pict>
     </w:r>

</xml_diff>

<commit_message>
Mine Manager and Permittee properties for ESUPs (WIP)
</commit_message>
<xml_diff>
--- a/services/core-api/app/templates/explosives_permit/Explosives Storage and Use Permit Enclosed Letter.docx
+++ b/services/core-api/app/templates/explosives_permit/Explosives Storage and Use Permit Enclosed Letter.docx
@@ -91,7 +91,23 @@
           <w:sz w:val="22"/>
           <w:szCs w:val="22"/>
         </w:rPr>
-        <w:t>_operator_name</w:t>
+        <w:t>_</w:t>
+      </w:r>
+      <w:r>
+        <w:rPr>
+          <w:rFonts w:ascii="Arial" w:hAnsi="Arial" w:cs="Arial"/>
+          <w:sz w:val="22"/>
+          <w:szCs w:val="22"/>
+        </w:rPr>
+        <w:t>manager</w:t>
+      </w:r>
+      <w:r>
+        <w:rPr>
+          <w:rFonts w:ascii="Arial" w:hAnsi="Arial" w:cs="Arial"/>
+          <w:sz w:val="22"/>
+          <w:szCs w:val="22"/>
+        </w:rPr>
+        <w:t>_name</w:t>
       </w:r>
       <w:proofErr w:type="spellEnd"/>
       <w:r>
@@ -189,7 +205,15 @@
           <w:sz w:val="22"/>
           <w:szCs w:val="22"/>
         </w:rPr>
-        <w:t>operator_</w:t>
+        <w:t>manager</w:t>
+      </w:r>
+      <w:r>
+        <w:rPr>
+          <w:rFonts w:ascii="Arial" w:hAnsi="Arial" w:cs="Arial"/>
+          <w:sz w:val="22"/>
+          <w:szCs w:val="22"/>
+        </w:rPr>
+        <w:t>_</w:t>
       </w:r>
       <w:r>
         <w:rPr>
@@ -305,8 +329,80 @@
           <w:b/>
           <w:sz w:val="22"/>
           <w:szCs w:val="22"/>
+          <w:u w:val="single"/>
         </w:rPr>
       </w:pPr>
+    </w:p>
+    <w:p>
+      <w:pPr>
+        <w:pBdr>
+          <w:bottom w:val="single" w:sz="12" w:space="1" w:color="000000"/>
+        </w:pBdr>
+        <w:rPr>
+          <w:rFonts w:ascii="Arial" w:hAnsi="Arial" w:cs="Arial"/>
+          <w:b/>
+          <w:sz w:val="22"/>
+          <w:szCs w:val="22"/>
+        </w:rPr>
+      </w:pPr>
+      <w:r>
+        <w:rPr>
+          <w:rFonts w:ascii="Arial" w:hAnsi="Arial" w:cs="Arial"/>
+          <w:b/>
+          <w:sz w:val="22"/>
+          <w:szCs w:val="22"/>
+        </w:rPr>
+        <w:t>Re:</w:t>
+      </w:r>
+      <w:r>
+        <w:rPr>
+          <w:rFonts w:ascii="Arial" w:hAnsi="Arial" w:cs="Arial"/>
+          <w:b/>
+          <w:sz w:val="22"/>
+          <w:szCs w:val="22"/>
+        </w:rPr>
+        <w:tab/>
+      </w:r>
+      <w:r>
+        <w:rPr>
+          <w:rFonts w:ascii="Arial" w:hAnsi="Arial" w:cs="Arial"/>
+          <w:b/>
+          <w:sz w:val="22"/>
+          <w:szCs w:val="22"/>
+        </w:rPr>
+        <w:t>Explosives Storage and Use Permit {</w:t>
+      </w:r>
+      <w:proofErr w:type="spellStart"/>
+      <w:proofErr w:type="gramStart"/>
+      <w:r>
+        <w:rPr>
+          <w:rFonts w:ascii="Arial" w:hAnsi="Arial" w:cs="Arial"/>
+          <w:b/>
+          <w:sz w:val="22"/>
+          <w:szCs w:val="22"/>
+        </w:rPr>
+        <w:t>d.permit</w:t>
+      </w:r>
+      <w:proofErr w:type="gramEnd"/>
+      <w:r>
+        <w:rPr>
+          <w:rFonts w:ascii="Arial" w:hAnsi="Arial" w:cs="Arial"/>
+          <w:b/>
+          <w:sz w:val="22"/>
+          <w:szCs w:val="22"/>
+        </w:rPr>
+        <w:t>_number</w:t>
+      </w:r>
+      <w:proofErr w:type="spellEnd"/>
+      <w:r>
+        <w:rPr>
+          <w:rFonts w:ascii="Arial" w:hAnsi="Arial" w:cs="Arial"/>
+          <w:b/>
+          <w:sz w:val="22"/>
+          <w:szCs w:val="22"/>
+        </w:rPr>
+        <w:t>}</w:t>
+      </w:r>
     </w:p>
     <w:p>
       <w:pPr>
@@ -315,37 +411,30 @@
           <w:rFonts w:ascii="Arial" w:hAnsi="Arial" w:cs="Arial"/>
           <w:sz w:val="22"/>
           <w:szCs w:val="22"/>
-          <w:u w:val="single"/>
         </w:rPr>
       </w:pPr>
-      <w:r>
-        <w:rPr>
-          <w:rFonts w:ascii="Arial" w:hAnsi="Arial" w:cs="Arial"/>
-          <w:b/>
-          <w:sz w:val="22"/>
-          <w:szCs w:val="22"/>
-          <w:u w:val="single"/>
-        </w:rPr>
-        <w:t>RE:</w:t>
-      </w:r>
-      <w:r>
-        <w:rPr>
-          <w:rFonts w:ascii="Arial" w:hAnsi="Arial" w:cs="Arial"/>
-          <w:b/>
-          <w:sz w:val="22"/>
-          <w:szCs w:val="22"/>
-          <w:u w:val="single"/>
-        </w:rPr>
-        <w:tab/>
-        <w:t xml:space="preserve">Explosives Storage and Use Permit </w:t>
-      </w:r>
-      <w:r>
-        <w:rPr>
-          <w:rFonts w:ascii="Arial" w:hAnsi="Arial" w:cs="Arial"/>
-          <w:b/>
-          <w:sz w:val="22"/>
-          <w:szCs w:val="22"/>
-          <w:u w:val="single"/>
+    </w:p>
+    <w:p>
+      <w:pPr>
+        <w:rPr>
+          <w:rFonts w:ascii="Arial" w:hAnsi="Arial" w:cs="Arial"/>
+          <w:sz w:val="22"/>
+          <w:szCs w:val="22"/>
+        </w:rPr>
+      </w:pPr>
+      <w:r>
+        <w:rPr>
+          <w:rFonts w:ascii="Arial" w:hAnsi="Arial" w:cs="Arial"/>
+          <w:sz w:val="22"/>
+          <w:szCs w:val="22"/>
+        </w:rPr>
+        <w:t xml:space="preserve">Enclosed please find new Explosives Storage and Use Permit </w:t>
+      </w:r>
+      <w:r>
+        <w:rPr>
+          <w:rFonts w:ascii="Arial" w:hAnsi="Arial" w:cs="Arial"/>
+          <w:sz w:val="22"/>
+          <w:szCs w:val="22"/>
         </w:rPr>
         <w:t>{</w:t>
       </w:r>
@@ -354,34 +443,320 @@
       <w:r>
         <w:rPr>
           <w:rFonts w:ascii="Arial" w:hAnsi="Arial" w:cs="Arial"/>
+          <w:sz w:val="22"/>
+          <w:szCs w:val="22"/>
+        </w:rPr>
+        <w:t>d.permit</w:t>
+      </w:r>
+      <w:proofErr w:type="gramEnd"/>
+      <w:r>
+        <w:rPr>
+          <w:rFonts w:ascii="Arial" w:hAnsi="Arial" w:cs="Arial"/>
+          <w:sz w:val="22"/>
+          <w:szCs w:val="22"/>
+        </w:rPr>
+        <w:t>_number</w:t>
+      </w:r>
+      <w:proofErr w:type="spellEnd"/>
+      <w:r>
+        <w:rPr>
+          <w:rFonts w:ascii="Arial" w:hAnsi="Arial" w:cs="Arial"/>
+          <w:sz w:val="22"/>
+          <w:szCs w:val="22"/>
+        </w:rPr>
+        <w:t>}</w:t>
+      </w:r>
+      <w:r>
+        <w:rPr>
+          <w:rFonts w:ascii="Arial" w:hAnsi="Arial" w:cs="Arial"/>
+          <w:sz w:val="22"/>
+          <w:szCs w:val="22"/>
+        </w:rPr>
+        <w:t xml:space="preserve"> made</w:t>
+      </w:r>
+      <w:r>
+        <w:rPr>
+          <w:rFonts w:ascii="Arial" w:hAnsi="Arial" w:cs="Arial"/>
+          <w:sz w:val="22"/>
+          <w:szCs w:val="22"/>
+        </w:rPr>
+        <w:t xml:space="preserve"> out to </w:t>
+      </w:r>
+      <w:r>
+        <w:rPr>
+          <w:rFonts w:ascii="Arial" w:hAnsi="Arial" w:cs="Arial"/>
+          <w:sz w:val="22"/>
+          <w:szCs w:val="22"/>
+        </w:rPr>
+        <w:t>{</w:t>
+      </w:r>
+      <w:proofErr w:type="spellStart"/>
+      <w:r>
+        <w:rPr>
+          <w:rFonts w:ascii="Arial" w:hAnsi="Arial" w:cs="Arial"/>
+          <w:sz w:val="22"/>
+          <w:szCs w:val="22"/>
+        </w:rPr>
+        <w:t>d.</w:t>
+      </w:r>
+      <w:r>
+        <w:rPr>
+          <w:rFonts w:ascii="Arial" w:hAnsi="Arial" w:cs="Arial"/>
+          <w:sz w:val="22"/>
+          <w:szCs w:val="22"/>
+        </w:rPr>
+        <w:t>permittee</w:t>
+      </w:r>
+      <w:r>
+        <w:rPr>
+          <w:rFonts w:ascii="Arial" w:hAnsi="Arial" w:cs="Arial"/>
+          <w:sz w:val="22"/>
+          <w:szCs w:val="22"/>
+        </w:rPr>
+        <w:t>_name</w:t>
+      </w:r>
+      <w:proofErr w:type="spellEnd"/>
+      <w:r>
+        <w:rPr>
+          <w:rFonts w:ascii="Arial" w:hAnsi="Arial" w:cs="Arial"/>
+          <w:sz w:val="22"/>
+          <w:szCs w:val="22"/>
+        </w:rPr>
+        <w:t xml:space="preserve">} </w:t>
+      </w:r>
+      <w:r>
+        <w:rPr>
+          <w:rFonts w:ascii="Arial" w:hAnsi="Arial" w:cs="Arial"/>
+          <w:sz w:val="22"/>
+          <w:szCs w:val="22"/>
+        </w:rPr>
+        <w:t>for</w:t>
+      </w:r>
+      <w:r>
+        <w:rPr>
+          <w:rFonts w:ascii="Arial" w:hAnsi="Arial" w:cs="Arial"/>
+          <w:sz w:val="22"/>
+          <w:szCs w:val="22"/>
+        </w:rPr>
+        <w:t xml:space="preserve"> the storage </w:t>
+      </w:r>
+      <w:r>
+        <w:rPr>
+          <w:rFonts w:ascii="Arial" w:hAnsi="Arial" w:cs="Arial"/>
+          <w:sz w:val="22"/>
+          <w:szCs w:val="22"/>
+        </w:rPr>
+        <w:t xml:space="preserve">of explosives/detonators at the </w:t>
+      </w:r>
+      <w:r>
+        <w:rPr>
+          <w:rFonts w:ascii="Arial" w:hAnsi="Arial" w:cs="Arial"/>
+          <w:sz w:val="22"/>
+          <w:szCs w:val="22"/>
+        </w:rPr>
+        <w:t>{</w:t>
+      </w:r>
+      <w:proofErr w:type="spellStart"/>
+      <w:r>
+        <w:rPr>
+          <w:rFonts w:ascii="Arial" w:hAnsi="Arial" w:cs="Arial"/>
+          <w:sz w:val="22"/>
+          <w:szCs w:val="22"/>
+        </w:rPr>
+        <w:t>d.mine_name</w:t>
+      </w:r>
+      <w:proofErr w:type="spellEnd"/>
+      <w:r>
+        <w:rPr>
+          <w:rFonts w:ascii="Arial" w:hAnsi="Arial" w:cs="Arial"/>
+          <w:sz w:val="22"/>
+          <w:szCs w:val="22"/>
+        </w:rPr>
+        <w:t xml:space="preserve">} </w:t>
+      </w:r>
+      <w:r>
+        <w:rPr>
+          <w:rFonts w:ascii="Arial" w:hAnsi="Arial" w:cs="Arial"/>
+          <w:sz w:val="22"/>
+          <w:szCs w:val="22"/>
+        </w:rPr>
+        <w:t>(</w:t>
+      </w:r>
+      <w:r>
+        <w:rPr>
+          <w:rFonts w:ascii="Arial" w:hAnsi="Arial" w:cs="Arial"/>
+          <w:sz w:val="22"/>
+          <w:szCs w:val="22"/>
+        </w:rPr>
+        <w:t>{</w:t>
+      </w:r>
+      <w:proofErr w:type="spellStart"/>
+      <w:r>
+        <w:rPr>
+          <w:rFonts w:ascii="Arial" w:hAnsi="Arial" w:cs="Arial"/>
+          <w:sz w:val="22"/>
+          <w:szCs w:val="22"/>
+        </w:rPr>
+        <w:t>d.mine_number</w:t>
+      </w:r>
+      <w:proofErr w:type="spellEnd"/>
+      <w:r>
+        <w:rPr>
+          <w:rFonts w:ascii="Arial" w:hAnsi="Arial" w:cs="Arial"/>
+          <w:sz w:val="22"/>
+          <w:szCs w:val="22"/>
+        </w:rPr>
+        <w:t>}</w:t>
+      </w:r>
+      <w:r>
+        <w:rPr>
+          <w:rFonts w:ascii="Arial" w:hAnsi="Arial" w:cs="Arial"/>
+          <w:sz w:val="22"/>
+          <w:szCs w:val="22"/>
+        </w:rPr>
+        <w:t>)</w:t>
+      </w:r>
+      <w:r>
+        <w:rPr>
+          <w:rFonts w:ascii="Arial" w:hAnsi="Arial" w:cs="Arial"/>
+          <w:sz w:val="22"/>
+          <w:szCs w:val="22"/>
+        </w:rPr>
+        <w:t xml:space="preserve"> mine site</w:t>
+      </w:r>
+      <w:r>
+        <w:rPr>
+          <w:rFonts w:ascii="Arial" w:hAnsi="Arial" w:cs="Arial"/>
+          <w:sz w:val="22"/>
+          <w:szCs w:val="22"/>
+        </w:rPr>
+        <w:t>.</w:t>
+      </w:r>
+      <w:r>
+        <w:rPr>
+          <w:rFonts w:ascii="Arial" w:hAnsi="Arial" w:cs="Arial"/>
+          <w:sz w:val="22"/>
+          <w:szCs w:val="22"/>
+        </w:rPr>
+        <w:t xml:space="preserve">  </w:t>
+      </w:r>
+    </w:p>
+    <w:p>
+      <w:pPr>
+        <w:rPr>
+          <w:rFonts w:ascii="Arial" w:hAnsi="Arial" w:cs="Arial"/>
+          <w:sz w:val="22"/>
+          <w:szCs w:val="22"/>
+        </w:rPr>
+      </w:pPr>
+    </w:p>
+    <w:p>
+      <w:pPr>
+        <w:rPr>
+          <w:rFonts w:ascii="Arial" w:hAnsi="Arial" w:cs="Arial"/>
+          <w:sz w:val="22"/>
+          <w:szCs w:val="22"/>
+        </w:rPr>
+      </w:pPr>
+      <w:r>
+        <w:rPr>
+          <w:rFonts w:ascii="Arial" w:hAnsi="Arial" w:cs="Arial"/>
+          <w:sz w:val="22"/>
+          <w:szCs w:val="22"/>
+        </w:rPr>
+        <w:t xml:space="preserve">Please ensure </w:t>
+      </w:r>
+      <w:r>
+        <w:rPr>
+          <w:rFonts w:ascii="Arial" w:hAnsi="Arial" w:cs="Arial"/>
+          <w:sz w:val="22"/>
+          <w:szCs w:val="22"/>
+        </w:rPr>
+        <w:t xml:space="preserve">these </w:t>
+      </w:r>
+      <w:r>
+        <w:rPr>
+          <w:rFonts w:ascii="Arial" w:hAnsi="Arial" w:cs="Arial"/>
+          <w:sz w:val="22"/>
+          <w:szCs w:val="22"/>
+        </w:rPr>
+        <w:t>cop</w:t>
+      </w:r>
+      <w:r>
+        <w:rPr>
+          <w:rFonts w:ascii="Arial" w:hAnsi="Arial" w:cs="Arial"/>
+          <w:sz w:val="22"/>
+          <w:szCs w:val="22"/>
+        </w:rPr>
+        <w:t>ies</w:t>
+      </w:r>
+      <w:r>
+        <w:rPr>
+          <w:rFonts w:ascii="Arial" w:hAnsi="Arial" w:cs="Arial"/>
+          <w:sz w:val="22"/>
+          <w:szCs w:val="22"/>
+        </w:rPr>
+        <w:t xml:space="preserve"> of the permit</w:t>
+      </w:r>
+      <w:r>
+        <w:rPr>
+          <w:rFonts w:ascii="Arial" w:hAnsi="Arial" w:cs="Arial"/>
+          <w:sz w:val="22"/>
+          <w:szCs w:val="22"/>
+        </w:rPr>
+        <w:t xml:space="preserve"> and the magazine rules are posted in the magazines.  When the permit </w:t>
+      </w:r>
+      <w:r>
+        <w:rPr>
+          <w:rFonts w:ascii="Arial" w:hAnsi="Arial" w:cs="Arial"/>
+          <w:sz w:val="22"/>
+          <w:szCs w:val="22"/>
+        </w:rPr>
+        <w:t>is</w:t>
+      </w:r>
+      <w:r>
+        <w:rPr>
+          <w:rFonts w:ascii="Arial" w:hAnsi="Arial" w:cs="Arial"/>
+          <w:sz w:val="22"/>
+          <w:szCs w:val="22"/>
+        </w:rPr>
+        <w:t xml:space="preserve"> no longer required, if the site conditions under which the permit was issued are no longer valid or upon closure of mining operations, </w:t>
+      </w:r>
+      <w:r>
+        <w:rPr>
+          <w:rFonts w:ascii="Arial" w:hAnsi="Arial" w:cs="Arial"/>
           <w:b/>
           <w:sz w:val="22"/>
           <w:szCs w:val="22"/>
-          <w:u w:val="single"/>
-        </w:rPr>
-        <w:t>d.permit</w:t>
-      </w:r>
-      <w:proofErr w:type="gramEnd"/>
+        </w:rPr>
+        <w:t xml:space="preserve">please return </w:t>
+      </w:r>
       <w:r>
         <w:rPr>
           <w:rFonts w:ascii="Arial" w:hAnsi="Arial" w:cs="Arial"/>
           <w:b/>
           <w:sz w:val="22"/>
           <w:szCs w:val="22"/>
-          <w:u w:val="single"/>
-        </w:rPr>
-        <w:t>_number</w:t>
-      </w:r>
-      <w:proofErr w:type="spellEnd"/>
+        </w:rPr>
+        <w:t xml:space="preserve">the </w:t>
+      </w:r>
       <w:r>
         <w:rPr>
           <w:rFonts w:ascii="Arial" w:hAnsi="Arial" w:cs="Arial"/>
           <w:b/>
           <w:sz w:val="22"/>
           <w:szCs w:val="22"/>
-          <w:u w:val="single"/>
-        </w:rPr>
-        <w:t>}</w:t>
+        </w:rPr>
+        <w:t>permit to this office for cancellation.</w:t>
+      </w:r>
+      <w:r>
+        <w:rPr>
+          <w:rFonts w:ascii="Arial" w:hAnsi="Arial" w:cs="Arial"/>
+          <w:b/>
+          <w:sz w:val="22"/>
+          <w:szCs w:val="22"/>
+        </w:rPr>
+        <w:t xml:space="preserve"> </w:t>
       </w:r>
     </w:p>
     <w:p>
@@ -396,6 +771,7 @@
     </w:p>
     <w:p>
       <w:pPr>
+        <w:jc w:val="both"/>
         <w:rPr>
           <w:rFonts w:ascii="Arial" w:hAnsi="Arial" w:cs="Arial"/>
           <w:sz w:val="22"/>
@@ -408,13 +784,70 @@
           <w:sz w:val="22"/>
           <w:szCs w:val="22"/>
         </w:rPr>
-        <w:t xml:space="preserve">Enclosed please find new Explosives Storage and Use Permit </w:t>
-      </w:r>
-      <w:r>
-        <w:rPr>
-          <w:rFonts w:ascii="Arial" w:hAnsi="Arial" w:cs="Arial"/>
-          <w:sz w:val="22"/>
-          <w:szCs w:val="22"/>
+        <w:t>Thank you.</w:t>
+      </w:r>
+    </w:p>
+    <w:p>
+      <w:pPr>
+        <w:jc w:val="both"/>
+        <w:rPr>
+          <w:rFonts w:ascii="Arial" w:hAnsi="Arial" w:cs="Arial"/>
+          <w:sz w:val="22"/>
+          <w:szCs w:val="22"/>
+        </w:rPr>
+      </w:pPr>
+    </w:p>
+    <w:p>
+      <w:pPr>
+        <w:jc w:val="both"/>
+        <w:rPr>
+          <w:rFonts w:ascii="Arial" w:hAnsi="Arial" w:cs="Arial"/>
+          <w:sz w:val="22"/>
+          <w:szCs w:val="22"/>
+        </w:rPr>
+      </w:pPr>
+      <w:r>
+        <w:rPr>
+          <w:rFonts w:ascii="Arial" w:hAnsi="Arial" w:cs="Arial"/>
+          <w:sz w:val="22"/>
+          <w:szCs w:val="22"/>
+        </w:rPr>
+        <w:t>Sincerely</w:t>
+      </w:r>
+      <w:r>
+        <w:rPr>
+          <w:rFonts w:ascii="Arial" w:hAnsi="Arial" w:cs="Arial"/>
+          <w:sz w:val="22"/>
+          <w:szCs w:val="22"/>
+        </w:rPr>
+        <w:t>,</w:t>
+      </w:r>
+    </w:p>
+    <w:p>
+      <w:pPr>
+        <w:jc w:val="both"/>
+        <w:rPr>
+          <w:rFonts w:ascii="Arial" w:hAnsi="Arial" w:cs="Arial"/>
+          <w:sz w:val="22"/>
+          <w:szCs w:val="22"/>
+        </w:rPr>
+      </w:pPr>
+    </w:p>
+    <w:p>
+      <w:pPr>
+        <w:rPr>
+          <w:rFonts w:ascii="Arial" w:hAnsi="Arial" w:cs="Arial"/>
+          <w:sz w:val="22"/>
+          <w:szCs w:val="22"/>
+          <w:lang w:val="en-US"/>
+        </w:rPr>
+      </w:pPr>
+      <w:r>
+        <w:rPr>
+          <w:rFonts w:ascii="Arial" w:hAnsi="Arial" w:cs="Arial"/>
+          <w:sz w:val="22"/>
+          <w:szCs w:val="22"/>
+          <w:lang w:val="en-US"/>
         </w:rPr>
         <w:t>{</w:t>
       </w:r>
@@ -425,8 +858,9 @@
           <w:rFonts w:ascii="Arial" w:hAnsi="Arial" w:cs="Arial"/>
           <w:sz w:val="22"/>
           <w:szCs w:val="22"/>
-        </w:rPr>
-        <w:t>d.permit</w:t>
+          <w:lang w:val="en-US"/>
+        </w:rPr>
+        <w:t>d.images</w:t>
       </w:r>
       <w:proofErr w:type="gramEnd"/>
       <w:r>
@@ -434,8 +868,9 @@
           <w:rFonts w:ascii="Arial" w:hAnsi="Arial" w:cs="Arial"/>
           <w:sz w:val="22"/>
           <w:szCs w:val="22"/>
-        </w:rPr>
-        <w:t>_number</w:t>
+          <w:lang w:val="en-US"/>
+        </w:rPr>
+        <w:t>.issuing_inspector_signature</w:t>
       </w:r>
       <w:proofErr w:type="spellEnd"/>
       <w:r>
@@ -443,284 +878,9 @@
           <w:rFonts w:ascii="Arial" w:hAnsi="Arial" w:cs="Arial"/>
           <w:sz w:val="22"/>
           <w:szCs w:val="22"/>
+          <w:lang w:val="en-US"/>
         </w:rPr>
         <w:t>}</w:t>
-      </w:r>
-      <w:r>
-        <w:rPr>
-          <w:rFonts w:ascii="Arial" w:hAnsi="Arial" w:cs="Arial"/>
-          <w:sz w:val="22"/>
-          <w:szCs w:val="22"/>
-        </w:rPr>
-        <w:t xml:space="preserve"> made</w:t>
-      </w:r>
-      <w:r>
-        <w:rPr>
-          <w:rFonts w:ascii="Arial" w:hAnsi="Arial" w:cs="Arial"/>
-          <w:sz w:val="22"/>
-          <w:szCs w:val="22"/>
-        </w:rPr>
-        <w:t xml:space="preserve"> out to </w:t>
-      </w:r>
-      <w:r>
-        <w:rPr>
-          <w:rFonts w:ascii="Arial" w:hAnsi="Arial" w:cs="Arial"/>
-          <w:sz w:val="22"/>
-          <w:szCs w:val="22"/>
-        </w:rPr>
-        <w:t>{</w:t>
-      </w:r>
-      <w:proofErr w:type="spellStart"/>
-      <w:r>
-        <w:rPr>
-          <w:rFonts w:ascii="Arial" w:hAnsi="Arial" w:cs="Arial"/>
-          <w:sz w:val="22"/>
-          <w:szCs w:val="22"/>
-        </w:rPr>
-        <w:t>d.mine_operator_name</w:t>
-      </w:r>
-      <w:proofErr w:type="spellEnd"/>
-      <w:r>
-        <w:rPr>
-          <w:rFonts w:ascii="Arial" w:hAnsi="Arial" w:cs="Arial"/>
-          <w:sz w:val="22"/>
-          <w:szCs w:val="22"/>
-        </w:rPr>
-        <w:t xml:space="preserve">} </w:t>
-      </w:r>
-      <w:r>
-        <w:rPr>
-          <w:rFonts w:ascii="Arial" w:hAnsi="Arial" w:cs="Arial"/>
-          <w:sz w:val="22"/>
-          <w:szCs w:val="22"/>
-        </w:rPr>
-        <w:t>for</w:t>
-      </w:r>
-      <w:r>
-        <w:rPr>
-          <w:rFonts w:ascii="Arial" w:hAnsi="Arial" w:cs="Arial"/>
-          <w:sz w:val="22"/>
-          <w:szCs w:val="22"/>
-        </w:rPr>
-        <w:t xml:space="preserve"> the storage </w:t>
-      </w:r>
-      <w:r>
-        <w:rPr>
-          <w:rFonts w:ascii="Arial" w:hAnsi="Arial" w:cs="Arial"/>
-          <w:sz w:val="22"/>
-          <w:szCs w:val="22"/>
-        </w:rPr>
-        <w:t xml:space="preserve">of explosives/detonators at the </w:t>
-      </w:r>
-      <w:r>
-        <w:rPr>
-          <w:rFonts w:ascii="Arial" w:hAnsi="Arial" w:cs="Arial"/>
-          <w:sz w:val="22"/>
-          <w:szCs w:val="22"/>
-        </w:rPr>
-        <w:t>{</w:t>
-      </w:r>
-      <w:proofErr w:type="spellStart"/>
-      <w:r>
-        <w:rPr>
-          <w:rFonts w:ascii="Arial" w:hAnsi="Arial" w:cs="Arial"/>
-          <w:sz w:val="22"/>
-          <w:szCs w:val="22"/>
-        </w:rPr>
-        <w:t>d.mine_name</w:t>
-      </w:r>
-      <w:proofErr w:type="spellEnd"/>
-      <w:r>
-        <w:rPr>
-          <w:rFonts w:ascii="Arial" w:hAnsi="Arial" w:cs="Arial"/>
-          <w:sz w:val="22"/>
-          <w:szCs w:val="22"/>
-        </w:rPr>
-        <w:t xml:space="preserve">} </w:t>
-      </w:r>
-      <w:r>
-        <w:rPr>
-          <w:rFonts w:ascii="Arial" w:hAnsi="Arial" w:cs="Arial"/>
-          <w:sz w:val="22"/>
-          <w:szCs w:val="22"/>
-        </w:rPr>
-        <w:t>(</w:t>
-      </w:r>
-      <w:r>
-        <w:rPr>
-          <w:rFonts w:ascii="Arial" w:hAnsi="Arial" w:cs="Arial"/>
-          <w:sz w:val="22"/>
-          <w:szCs w:val="22"/>
-        </w:rPr>
-        <w:t>{</w:t>
-      </w:r>
-      <w:proofErr w:type="spellStart"/>
-      <w:r>
-        <w:rPr>
-          <w:rFonts w:ascii="Arial" w:hAnsi="Arial" w:cs="Arial"/>
-          <w:sz w:val="22"/>
-          <w:szCs w:val="22"/>
-        </w:rPr>
-        <w:t>d.mine_number</w:t>
-      </w:r>
-      <w:proofErr w:type="spellEnd"/>
-      <w:r>
-        <w:rPr>
-          <w:rFonts w:ascii="Arial" w:hAnsi="Arial" w:cs="Arial"/>
-          <w:sz w:val="22"/>
-          <w:szCs w:val="22"/>
-        </w:rPr>
-        <w:t>}</w:t>
-      </w:r>
-      <w:r>
-        <w:rPr>
-          <w:rFonts w:ascii="Arial" w:hAnsi="Arial" w:cs="Arial"/>
-          <w:sz w:val="22"/>
-          <w:szCs w:val="22"/>
-        </w:rPr>
-        <w:t>)</w:t>
-      </w:r>
-      <w:r>
-        <w:rPr>
-          <w:rFonts w:ascii="Arial" w:hAnsi="Arial" w:cs="Arial"/>
-          <w:sz w:val="22"/>
-          <w:szCs w:val="22"/>
-        </w:rPr>
-        <w:t xml:space="preserve"> mine site</w:t>
-      </w:r>
-      <w:r>
-        <w:rPr>
-          <w:rFonts w:ascii="Arial" w:hAnsi="Arial" w:cs="Arial"/>
-          <w:sz w:val="22"/>
-          <w:szCs w:val="22"/>
-        </w:rPr>
-        <w:t>.</w:t>
-      </w:r>
-      <w:r>
-        <w:rPr>
-          <w:rFonts w:ascii="Arial" w:hAnsi="Arial" w:cs="Arial"/>
-          <w:sz w:val="22"/>
-          <w:szCs w:val="22"/>
-        </w:rPr>
-        <w:t xml:space="preserve">  </w:t>
-      </w:r>
-    </w:p>
-    <w:p>
-      <w:pPr>
-        <w:rPr>
-          <w:rFonts w:ascii="Arial" w:hAnsi="Arial" w:cs="Arial"/>
-          <w:sz w:val="22"/>
-          <w:szCs w:val="22"/>
-        </w:rPr>
-      </w:pPr>
-    </w:p>
-    <w:p>
-      <w:pPr>
-        <w:rPr>
-          <w:rFonts w:ascii="Arial" w:hAnsi="Arial" w:cs="Arial"/>
-          <w:sz w:val="22"/>
-          <w:szCs w:val="22"/>
-        </w:rPr>
-      </w:pPr>
-      <w:r>
-        <w:rPr>
-          <w:rFonts w:ascii="Arial" w:hAnsi="Arial" w:cs="Arial"/>
-          <w:sz w:val="22"/>
-          <w:szCs w:val="22"/>
-        </w:rPr>
-        <w:t xml:space="preserve">Please ensure </w:t>
-      </w:r>
-      <w:r>
-        <w:rPr>
-          <w:rFonts w:ascii="Arial" w:hAnsi="Arial" w:cs="Arial"/>
-          <w:sz w:val="22"/>
-          <w:szCs w:val="22"/>
-        </w:rPr>
-        <w:t xml:space="preserve">these </w:t>
-      </w:r>
-      <w:r>
-        <w:rPr>
-          <w:rFonts w:ascii="Arial" w:hAnsi="Arial" w:cs="Arial"/>
-          <w:sz w:val="22"/>
-          <w:szCs w:val="22"/>
-        </w:rPr>
-        <w:t>cop</w:t>
-      </w:r>
-      <w:r>
-        <w:rPr>
-          <w:rFonts w:ascii="Arial" w:hAnsi="Arial" w:cs="Arial"/>
-          <w:sz w:val="22"/>
-          <w:szCs w:val="22"/>
-        </w:rPr>
-        <w:t>ies</w:t>
-      </w:r>
-      <w:r>
-        <w:rPr>
-          <w:rFonts w:ascii="Arial" w:hAnsi="Arial" w:cs="Arial"/>
-          <w:sz w:val="22"/>
-          <w:szCs w:val="22"/>
-        </w:rPr>
-        <w:t xml:space="preserve"> of the permit</w:t>
-      </w:r>
-      <w:r>
-        <w:rPr>
-          <w:rFonts w:ascii="Arial" w:hAnsi="Arial" w:cs="Arial"/>
-          <w:sz w:val="22"/>
-          <w:szCs w:val="22"/>
-        </w:rPr>
-        <w:t xml:space="preserve"> and the magazine rules are posted in the magazines.  When the permit </w:t>
-      </w:r>
-      <w:r>
-        <w:rPr>
-          <w:rFonts w:ascii="Arial" w:hAnsi="Arial" w:cs="Arial"/>
-          <w:sz w:val="22"/>
-          <w:szCs w:val="22"/>
-        </w:rPr>
-        <w:t>is</w:t>
-      </w:r>
-      <w:r>
-        <w:rPr>
-          <w:rFonts w:ascii="Arial" w:hAnsi="Arial" w:cs="Arial"/>
-          <w:sz w:val="22"/>
-          <w:szCs w:val="22"/>
-        </w:rPr>
-        <w:t xml:space="preserve"> no longer required, if the site conditions under which the permit was issued are no longer valid or upon closure of mining operations, </w:t>
-      </w:r>
-      <w:r>
-        <w:rPr>
-          <w:rFonts w:ascii="Arial" w:hAnsi="Arial" w:cs="Arial"/>
-          <w:b/>
-          <w:sz w:val="22"/>
-          <w:szCs w:val="22"/>
-        </w:rPr>
-        <w:t xml:space="preserve">please return </w:t>
-      </w:r>
-      <w:r>
-        <w:rPr>
-          <w:rFonts w:ascii="Arial" w:hAnsi="Arial" w:cs="Arial"/>
-          <w:b/>
-          <w:sz w:val="22"/>
-          <w:szCs w:val="22"/>
-        </w:rPr>
-        <w:t xml:space="preserve">the </w:t>
-      </w:r>
-      <w:r>
-        <w:rPr>
-          <w:rFonts w:ascii="Arial" w:hAnsi="Arial" w:cs="Arial"/>
-          <w:b/>
-          <w:sz w:val="22"/>
-          <w:szCs w:val="22"/>
-        </w:rPr>
-        <w:t>permit to this office for cancellation.</w:t>
-      </w:r>
-      <w:r>
-        <w:rPr>
-          <w:rFonts w:ascii="Arial" w:hAnsi="Arial" w:cs="Arial"/>
-          <w:b/>
-          <w:sz w:val="22"/>
-          <w:szCs w:val="22"/>
-        </w:rPr>
-        <w:t xml:space="preserve"> </w:t>
       </w:r>
     </w:p>
     <w:p>
@@ -748,7 +908,35 @@
           <w:sz w:val="22"/>
           <w:szCs w:val="22"/>
         </w:rPr>
-        <w:t>Thank you.</w:t>
+        <w:t>{</w:t>
+      </w:r>
+      <w:proofErr w:type="spellStart"/>
+      <w:proofErr w:type="gramStart"/>
+      <w:r>
+        <w:rPr>
+          <w:rFonts w:ascii="Arial" w:hAnsi="Arial" w:cs="Arial"/>
+          <w:sz w:val="22"/>
+          <w:szCs w:val="22"/>
+        </w:rPr>
+        <w:t>d.issuing</w:t>
+      </w:r>
+      <w:proofErr w:type="gramEnd"/>
+      <w:r>
+        <w:rPr>
+          <w:rFonts w:ascii="Arial" w:hAnsi="Arial" w:cs="Arial"/>
+          <w:sz w:val="22"/>
+          <w:szCs w:val="22"/>
+        </w:rPr>
+        <w:t>_inspector_name</w:t>
+      </w:r>
+      <w:proofErr w:type="spellEnd"/>
+      <w:r>
+        <w:rPr>
+          <w:rFonts w:ascii="Arial" w:hAnsi="Arial" w:cs="Arial"/>
+          <w:sz w:val="22"/>
+          <w:szCs w:val="22"/>
+        </w:rPr>
+        <w:t>}</w:t>
       </w:r>
     </w:p>
     <w:p>
@@ -760,158 +948,6 @@
           <w:szCs w:val="22"/>
         </w:rPr>
       </w:pPr>
-    </w:p>
-    <w:p>
-      <w:pPr>
-        <w:jc w:val="both"/>
-        <w:rPr>
-          <w:rFonts w:ascii="Arial" w:hAnsi="Arial" w:cs="Arial"/>
-          <w:sz w:val="22"/>
-          <w:szCs w:val="22"/>
-        </w:rPr>
-      </w:pPr>
-      <w:r>
-        <w:rPr>
-          <w:rFonts w:ascii="Arial" w:hAnsi="Arial" w:cs="Arial"/>
-          <w:sz w:val="22"/>
-          <w:szCs w:val="22"/>
-        </w:rPr>
-        <w:t>Yours truly</w:t>
-      </w:r>
-      <w:r>
-        <w:rPr>
-          <w:rFonts w:ascii="Arial" w:hAnsi="Arial" w:cs="Arial"/>
-          <w:sz w:val="22"/>
-          <w:szCs w:val="22"/>
-        </w:rPr>
-        <w:t>,</w:t>
-      </w:r>
-    </w:p>
-    <w:p>
-      <w:pPr>
-        <w:jc w:val="both"/>
-        <w:rPr>
-          <w:rFonts w:ascii="Arial" w:hAnsi="Arial" w:cs="Arial"/>
-          <w:sz w:val="22"/>
-          <w:szCs w:val="22"/>
-        </w:rPr>
-      </w:pPr>
-    </w:p>
-    <w:p>
-      <w:pPr>
-        <w:rPr>
-          <w:rFonts w:ascii="Arial" w:hAnsi="Arial" w:cs="Arial"/>
-          <w:sz w:val="22"/>
-          <w:szCs w:val="22"/>
-          <w:lang w:val="en-US"/>
-        </w:rPr>
-      </w:pPr>
-      <w:r>
-        <w:rPr>
-          <w:rFonts w:ascii="Arial" w:hAnsi="Arial" w:cs="Arial"/>
-          <w:sz w:val="22"/>
-          <w:szCs w:val="22"/>
-          <w:lang w:val="en-US"/>
-        </w:rPr>
-        <w:t>{</w:t>
-      </w:r>
-      <w:proofErr w:type="spellStart"/>
-      <w:proofErr w:type="gramStart"/>
-      <w:r>
-        <w:rPr>
-          <w:rFonts w:ascii="Arial" w:hAnsi="Arial" w:cs="Arial"/>
-          <w:sz w:val="22"/>
-          <w:szCs w:val="22"/>
-          <w:lang w:val="en-US"/>
-        </w:rPr>
-        <w:t>d.images</w:t>
-      </w:r>
-      <w:proofErr w:type="gramEnd"/>
-      <w:r>
-        <w:rPr>
-          <w:rFonts w:ascii="Arial" w:hAnsi="Arial" w:cs="Arial"/>
-          <w:sz w:val="22"/>
-          <w:szCs w:val="22"/>
-          <w:lang w:val="en-US"/>
-        </w:rPr>
-        <w:t>.issuing_inspector_signature</w:t>
-      </w:r>
-      <w:proofErr w:type="spellEnd"/>
-      <w:r>
-        <w:rPr>
-          <w:rFonts w:ascii="Arial" w:hAnsi="Arial" w:cs="Arial"/>
-          <w:sz w:val="22"/>
-          <w:szCs w:val="22"/>
-          <w:lang w:val="en-US"/>
-        </w:rPr>
-        <w:t>}</w:t>
-      </w:r>
-    </w:p>
-    <w:p>
-      <w:pPr>
-        <w:jc w:val="both"/>
-        <w:rPr>
-          <w:rFonts w:ascii="Arial" w:hAnsi="Arial" w:cs="Arial"/>
-          <w:sz w:val="22"/>
-          <w:szCs w:val="22"/>
-        </w:rPr>
-      </w:pPr>
-    </w:p>
-    <w:p>
-      <w:pPr>
-        <w:jc w:val="both"/>
-        <w:rPr>
-          <w:rFonts w:ascii="Arial" w:hAnsi="Arial" w:cs="Arial"/>
-          <w:sz w:val="22"/>
-          <w:szCs w:val="22"/>
-        </w:rPr>
-      </w:pPr>
-      <w:r>
-        <w:rPr>
-          <w:rFonts w:ascii="Arial" w:hAnsi="Arial" w:cs="Arial"/>
-          <w:sz w:val="22"/>
-          <w:szCs w:val="22"/>
-        </w:rPr>
-        <w:t>{</w:t>
-      </w:r>
-      <w:proofErr w:type="spellStart"/>
-      <w:proofErr w:type="gramStart"/>
-      <w:r>
-        <w:rPr>
-          <w:rFonts w:ascii="Arial" w:hAnsi="Arial" w:cs="Arial"/>
-          <w:sz w:val="22"/>
-          <w:szCs w:val="22"/>
-        </w:rPr>
-        <w:t>d.issuing</w:t>
-      </w:r>
-      <w:proofErr w:type="gramEnd"/>
-      <w:r>
-        <w:rPr>
-          <w:rFonts w:ascii="Arial" w:hAnsi="Arial" w:cs="Arial"/>
-          <w:sz w:val="22"/>
-          <w:szCs w:val="22"/>
-        </w:rPr>
-        <w:t>_inspector_name</w:t>
-      </w:r>
-      <w:proofErr w:type="spellEnd"/>
-      <w:r>
-        <w:rPr>
-          <w:rFonts w:ascii="Arial" w:hAnsi="Arial" w:cs="Arial"/>
-          <w:sz w:val="22"/>
-          <w:szCs w:val="22"/>
-        </w:rPr>
-        <w:t>}</w:t>
-      </w:r>
-    </w:p>
-    <w:p>
-      <w:pPr>
-        <w:jc w:val="both"/>
-        <w:rPr>
-          <w:rFonts w:ascii="Arial" w:hAnsi="Arial" w:cs="Arial"/>
-          <w:sz w:val="22"/>
-          <w:szCs w:val="22"/>
-        </w:rPr>
-      </w:pPr>
       <w:r>
         <w:rPr>
           <w:rFonts w:ascii="Arial" w:hAnsi="Arial" w:cs="Arial"/>
@@ -920,26 +956,6 @@
         </w:rPr>
         <w:t>Inspector of Mines, Health &amp; Safety</w:t>
       </w:r>
-    </w:p>
-    <w:p>
-      <w:pPr>
-        <w:jc w:val="both"/>
-        <w:rPr>
-          <w:rFonts w:ascii="Arial" w:hAnsi="Arial" w:cs="Arial"/>
-          <w:sz w:val="22"/>
-          <w:szCs w:val="22"/>
-        </w:rPr>
-      </w:pPr>
-    </w:p>
-    <w:p>
-      <w:pPr>
-        <w:jc w:val="both"/>
-        <w:rPr>
-          <w:rFonts w:ascii="Arial" w:hAnsi="Arial" w:cs="Arial"/>
-          <w:sz w:val="22"/>
-          <w:szCs w:val="22"/>
-        </w:rPr>
-      </w:pPr>
     </w:p>
     <w:sectPr>
       <w:headerReference w:type="even" r:id="rId6"/>

</xml_diff>

<commit_message>
implement ESUP amendment template.
</commit_message>
<xml_diff>
--- a/services/core-api/app/templates/explosives_permit/Explosives Storage and Use Permit Enclosed Letter.docx
+++ b/services/core-api/app/templates/explosives_permit/Explosives Storage and Use Permit Enclosed Letter.docx
@@ -1,6 +1,6 @@
 
 <file path=word/document.xml><?xml version="1.0" encoding="utf-8"?>
-<w:document xmlns:wpc="http://schemas.microsoft.com/office/word/2010/wordprocessingCanvas" xmlns:cx="http://schemas.microsoft.com/office/drawing/2014/chartex" xmlns:cx1="http://schemas.microsoft.com/office/drawing/2015/9/8/chartex" xmlns:cx2="http://schemas.microsoft.com/office/drawing/2015/10/21/chartex" xmlns:cx3="http://schemas.microsoft.com/office/drawing/2016/5/9/chartex" xmlns:cx4="http://schemas.microsoft.com/office/drawing/2016/5/10/chartex" xmlns:cx5="http://schemas.microsoft.com/office/drawing/2016/5/11/chartex" xmlns:cx6="http://schemas.microsoft.com/office/drawing/2016/5/12/chartex" xmlns:cx7="http://schemas.microsoft.com/office/drawing/2016/5/13/chartex" xmlns:cx8="http://schemas.microsoft.com/office/drawing/2016/5/14/chartex" xmlns:mc="http://schemas.openxmlformats.org/markup-compatibility/2006" xmlns:aink="http://schemas.microsoft.com/office/drawing/2016/ink" xmlns:am3d="http://schemas.microsoft.com/office/drawing/2017/model3d" xmlns:o="urn:schemas-microsoft-com:office:office" xmlns:r="http://schemas.openxmlformats.org/officeDocument/2006/relationships" xmlns:m="http://schemas.openxmlformats.org/officeDocument/2006/math" xmlns:v="urn:schemas-microsoft-com:vml" xmlns:wp14="http://schemas.microsoft.com/office/word/2010/wordprocessingDrawing" xmlns:wp="http://schemas.openxmlformats.org/drawingml/2006/wordprocessingDrawing" xmlns:w10="urn:schemas-microsoft-com:office:word" xmlns:w="http://schemas.openxmlformats.org/wordprocessingml/2006/main" xmlns:w14="http://schemas.microsoft.com/office/word/2010/wordml" xmlns:w15="http://schemas.microsoft.com/office/word/2012/wordml" xmlns:w16cex="http://schemas.microsoft.com/office/word/2018/wordml/cex" xmlns:w16cid="http://schemas.microsoft.com/office/word/2016/wordml/cid" xmlns:w16="http://schemas.microsoft.com/office/word/2018/wordml" xmlns:w16sdtdh="http://schemas.microsoft.com/office/word/2020/wordml/sdtdatahash" xmlns:w16se="http://schemas.microsoft.com/office/word/2015/wordml/symex" xmlns:wpg="http://schemas.microsoft.com/office/word/2010/wordprocessingGroup" xmlns:wpi="http://schemas.microsoft.com/office/word/2010/wordprocessingInk" xmlns:wne="http://schemas.microsoft.com/office/word/2006/wordml" xmlns:wps="http://schemas.microsoft.com/office/word/2010/wordprocessingShape" mc:Ignorable="w14 w15 w16se w16cid w16 w16cex w16sdtdh wp14">
+<w:document xmlns:wpc="http://schemas.microsoft.com/office/word/2010/wordprocessingCanvas" xmlns:cx="http://schemas.microsoft.com/office/drawing/2014/chartex" xmlns:cx1="http://schemas.microsoft.com/office/drawing/2015/9/8/chartex" xmlns:cx2="http://schemas.microsoft.com/office/drawing/2015/10/21/chartex" xmlns:cx3="http://schemas.microsoft.com/office/drawing/2016/5/9/chartex" xmlns:cx4="http://schemas.microsoft.com/office/drawing/2016/5/10/chartex" xmlns:cx5="http://schemas.microsoft.com/office/drawing/2016/5/11/chartex" xmlns:cx6="http://schemas.microsoft.com/office/drawing/2016/5/12/chartex" xmlns:cx7="http://schemas.microsoft.com/office/drawing/2016/5/13/chartex" xmlns:cx8="http://schemas.microsoft.com/office/drawing/2016/5/14/chartex" xmlns:mc="http://schemas.openxmlformats.org/markup-compatibility/2006" xmlns:aink="http://schemas.microsoft.com/office/drawing/2016/ink" xmlns:am3d="http://schemas.microsoft.com/office/drawing/2017/model3d" xmlns:o="urn:schemas-microsoft-com:office:office" xmlns:oel="http://schemas.microsoft.com/office/2019/extlst" xmlns:r="http://schemas.openxmlformats.org/officeDocument/2006/relationships" xmlns:m="http://schemas.openxmlformats.org/officeDocument/2006/math" xmlns:v="urn:schemas-microsoft-com:vml" xmlns:wp14="http://schemas.microsoft.com/office/word/2010/wordprocessingDrawing" xmlns:wp="http://schemas.openxmlformats.org/drawingml/2006/wordprocessingDrawing" xmlns:w10="urn:schemas-microsoft-com:office:word" xmlns:w="http://schemas.openxmlformats.org/wordprocessingml/2006/main" xmlns:w14="http://schemas.microsoft.com/office/word/2010/wordml" xmlns:w15="http://schemas.microsoft.com/office/word/2012/wordml" xmlns:w16cex="http://schemas.microsoft.com/office/word/2018/wordml/cex" xmlns:w16cid="http://schemas.microsoft.com/office/word/2016/wordml/cid" xmlns:w16="http://schemas.microsoft.com/office/word/2018/wordml" xmlns:w16sdtdh="http://schemas.microsoft.com/office/word/2020/wordml/sdtdatahash" xmlns:w16se="http://schemas.microsoft.com/office/word/2015/wordml/symex" xmlns:wpg="http://schemas.microsoft.com/office/word/2010/wordprocessingGroup" xmlns:wpi="http://schemas.microsoft.com/office/word/2010/wordprocessingInk" xmlns:wne="http://schemas.microsoft.com/office/word/2006/wordml" xmlns:wps="http://schemas.microsoft.com/office/word/2010/wordprocessingShape" mc:Ignorable="w14 w15 w16se w16cid w16 w16cex w16sdtdh wp14">
   <w:body>
     <w:p>
       <w:pPr>
@@ -20,23 +20,13 @@
         <w:t>{</w:t>
       </w:r>
       <w:proofErr w:type="spellStart"/>
-      <w:proofErr w:type="gramStart"/>
-      <w:r>
-        <w:rPr>
-          <w:rFonts w:ascii="Arial" w:hAnsi="Arial" w:cs="Arial"/>
-          <w:sz w:val="22"/>
-          <w:szCs w:val="22"/>
-        </w:rPr>
-        <w:t>d.letter</w:t>
-      </w:r>
-      <w:proofErr w:type="gramEnd"/>
-      <w:r>
-        <w:rPr>
-          <w:rFonts w:ascii="Arial" w:hAnsi="Arial" w:cs="Arial"/>
-          <w:sz w:val="22"/>
-          <w:szCs w:val="22"/>
-        </w:rPr>
-        <w:t>_date</w:t>
+      <w:r>
+        <w:rPr>
+          <w:rFonts w:ascii="Arial" w:hAnsi="Arial" w:cs="Arial"/>
+          <w:sz w:val="22"/>
+          <w:szCs w:val="22"/>
+        </w:rPr>
+        <w:t>d.letter_date</w:t>
       </w:r>
       <w:proofErr w:type="spellEnd"/>
       <w:r>
@@ -75,23 +65,13 @@
         <w:t>{</w:t>
       </w:r>
       <w:proofErr w:type="spellStart"/>
-      <w:proofErr w:type="gramStart"/>
-      <w:r>
-        <w:rPr>
-          <w:rFonts w:ascii="Arial" w:hAnsi="Arial" w:cs="Arial"/>
-          <w:sz w:val="22"/>
-          <w:szCs w:val="22"/>
-        </w:rPr>
-        <w:t>d.mine</w:t>
-      </w:r>
-      <w:proofErr w:type="gramEnd"/>
-      <w:r>
-        <w:rPr>
-          <w:rFonts w:ascii="Arial" w:hAnsi="Arial" w:cs="Arial"/>
-          <w:sz w:val="22"/>
-          <w:szCs w:val="22"/>
-        </w:rPr>
-        <w:t>_</w:t>
+      <w:r>
+        <w:rPr>
+          <w:rFonts w:ascii="Arial" w:hAnsi="Arial" w:cs="Arial"/>
+          <w:sz w:val="22"/>
+          <w:szCs w:val="22"/>
+        </w:rPr>
+        <w:t>d.mine_</w:t>
       </w:r>
       <w:r>
         <w:rPr>
@@ -136,23 +116,13 @@
         <w:t>{</w:t>
       </w:r>
       <w:proofErr w:type="spellStart"/>
-      <w:proofErr w:type="gramStart"/>
-      <w:r>
-        <w:rPr>
-          <w:rFonts w:ascii="Arial" w:hAnsi="Arial" w:cs="Arial"/>
-          <w:sz w:val="22"/>
-          <w:szCs w:val="22"/>
-        </w:rPr>
-        <w:t>d.mine</w:t>
-      </w:r>
-      <w:proofErr w:type="gramEnd"/>
-      <w:r>
-        <w:rPr>
-          <w:rFonts w:ascii="Arial" w:hAnsi="Arial" w:cs="Arial"/>
-          <w:sz w:val="22"/>
-          <w:szCs w:val="22"/>
-        </w:rPr>
-        <w:t>_name</w:t>
+      <w:r>
+        <w:rPr>
+          <w:rFonts w:ascii="Arial" w:hAnsi="Arial" w:cs="Arial"/>
+          <w:sz w:val="22"/>
+          <w:szCs w:val="22"/>
+        </w:rPr>
+        <w:t>d.mine_name</w:t>
       </w:r>
       <w:proofErr w:type="spellEnd"/>
       <w:r>
@@ -181,23 +151,13 @@
         <w:t>{</w:t>
       </w:r>
       <w:proofErr w:type="spellStart"/>
-      <w:proofErr w:type="gramStart"/>
-      <w:r>
-        <w:rPr>
-          <w:rFonts w:ascii="Arial" w:hAnsi="Arial" w:cs="Arial"/>
-          <w:sz w:val="22"/>
-          <w:szCs w:val="22"/>
-        </w:rPr>
-        <w:t>d.mine</w:t>
-      </w:r>
-      <w:proofErr w:type="gramEnd"/>
-      <w:r>
-        <w:rPr>
-          <w:rFonts w:ascii="Arial" w:hAnsi="Arial" w:cs="Arial"/>
-          <w:sz w:val="22"/>
-          <w:szCs w:val="22"/>
-        </w:rPr>
-        <w:t>_</w:t>
+      <w:r>
+        <w:rPr>
+          <w:rFonts w:ascii="Arial" w:hAnsi="Arial" w:cs="Arial"/>
+          <w:sz w:val="22"/>
+          <w:szCs w:val="22"/>
+        </w:rPr>
+        <w:t>d.mine_</w:t>
       </w:r>
       <w:r>
         <w:rPr>
@@ -285,23 +245,13 @@
         <w:t xml:space="preserve"> {</w:t>
       </w:r>
       <w:proofErr w:type="spellStart"/>
-      <w:proofErr w:type="gramStart"/>
-      <w:r>
-        <w:rPr>
-          <w:rFonts w:ascii="Arial" w:hAnsi="Arial" w:cs="Arial"/>
-          <w:sz w:val="22"/>
-          <w:szCs w:val="22"/>
-        </w:rPr>
-        <w:t>d.mine</w:t>
-      </w:r>
-      <w:proofErr w:type="gramEnd"/>
-      <w:r>
-        <w:rPr>
-          <w:rFonts w:ascii="Arial" w:hAnsi="Arial" w:cs="Arial"/>
-          <w:sz w:val="22"/>
-          <w:szCs w:val="22"/>
-        </w:rPr>
-        <w:t>_manager_name</w:t>
+      <w:r>
+        <w:rPr>
+          <w:rFonts w:ascii="Arial" w:hAnsi="Arial" w:cs="Arial"/>
+          <w:sz w:val="22"/>
+          <w:szCs w:val="22"/>
+        </w:rPr>
+        <w:t>d.mine_manager_name</w:t>
       </w:r>
       <w:proofErr w:type="spellEnd"/>
       <w:r>
@@ -365,7 +315,6 @@
         <w:t>Explosives Storage and Use Permit {</w:t>
       </w:r>
       <w:proofErr w:type="spellStart"/>
-      <w:proofErr w:type="gramStart"/>
       <w:r>
         <w:rPr>
           <w:rFonts w:ascii="Arial" w:hAnsi="Arial" w:cs="Arial"/>
@@ -373,17 +322,7 @@
           <w:sz w:val="22"/>
           <w:szCs w:val="22"/>
         </w:rPr>
-        <w:t>d.permit</w:t>
-      </w:r>
-      <w:proofErr w:type="gramEnd"/>
-      <w:r>
-        <w:rPr>
-          <w:rFonts w:ascii="Arial" w:hAnsi="Arial" w:cs="Arial"/>
-          <w:b/>
-          <w:sz w:val="22"/>
-          <w:szCs w:val="22"/>
-        </w:rPr>
-        <w:t>_number</w:t>
+        <w:t>d.permit_number</w:t>
       </w:r>
       <w:proofErr w:type="spellEnd"/>
       <w:r>
@@ -431,23 +370,13 @@
         <w:t>{</w:t>
       </w:r>
       <w:proofErr w:type="spellStart"/>
-      <w:proofErr w:type="gramStart"/>
-      <w:r>
-        <w:rPr>
-          <w:rFonts w:ascii="Arial" w:hAnsi="Arial" w:cs="Arial"/>
-          <w:sz w:val="22"/>
-          <w:szCs w:val="22"/>
-        </w:rPr>
-        <w:t>d.permit</w:t>
-      </w:r>
-      <w:proofErr w:type="gramEnd"/>
-      <w:r>
-        <w:rPr>
-          <w:rFonts w:ascii="Arial" w:hAnsi="Arial" w:cs="Arial"/>
-          <w:sz w:val="22"/>
-          <w:szCs w:val="22"/>
-        </w:rPr>
-        <w:t>_number</w:t>
+      <w:r>
+        <w:rPr>
+          <w:rFonts w:ascii="Arial" w:hAnsi="Arial" w:cs="Arial"/>
+          <w:sz w:val="22"/>
+          <w:szCs w:val="22"/>
+        </w:rPr>
+        <w:t>d.permit_number</w:t>
       </w:r>
       <w:proofErr w:type="spellEnd"/>
       <w:r>
@@ -464,6 +393,48 @@
           <w:sz w:val="22"/>
           <w:szCs w:val="22"/>
         </w:rPr>
+        <w:t xml:space="preserve"> </w:t>
+      </w:r>
+      <w:r>
+        <w:rPr>
+          <w:rFonts w:ascii="Arial" w:hAnsi="Arial" w:cs="Arial"/>
+          <w:sz w:val="22"/>
+          <w:szCs w:val="22"/>
+        </w:rPr>
+        <w:t>{</w:t>
+      </w:r>
+      <w:proofErr w:type="spellStart"/>
+      <w:r>
+        <w:rPr>
+          <w:rFonts w:ascii="Arial" w:hAnsi="Arial" w:cs="Arial"/>
+          <w:sz w:val="22"/>
+          <w:szCs w:val="22"/>
+        </w:rPr>
+        <w:t>d.</w:t>
+      </w:r>
+      <w:r>
+        <w:rPr>
+          <w:rFonts w:ascii="Arial" w:hAnsi="Arial" w:cs="Arial"/>
+          <w:sz w:val="22"/>
+          <w:szCs w:val="22"/>
+        </w:rPr>
+        <w:t>amendment_text</w:t>
+      </w:r>
+      <w:proofErr w:type="spellEnd"/>
+      <w:r>
+        <w:rPr>
+          <w:rFonts w:ascii="Arial" w:hAnsi="Arial" w:cs="Arial"/>
+          <w:sz w:val="22"/>
+          <w:szCs w:val="22"/>
+        </w:rPr>
+        <w:t>}</w:t>
+      </w:r>
+      <w:r>
+        <w:rPr>
+          <w:rFonts w:ascii="Arial" w:hAnsi="Arial" w:cs="Arial"/>
+          <w:sz w:val="22"/>
+          <w:szCs w:val="22"/>
+        </w:rPr>
         <w:t xml:space="preserve"> made</w:t>
       </w:r>
       <w:r>
@@ -659,23 +630,13 @@
         <w:t>{</w:t>
       </w:r>
       <w:proofErr w:type="spellStart"/>
-      <w:proofErr w:type="gramStart"/>
-      <w:r>
-        <w:rPr>
-          <w:rFonts w:ascii="Arial" w:hAnsi="Arial" w:cs="Arial"/>
-          <w:sz w:val="22"/>
-          <w:szCs w:val="22"/>
-        </w:rPr>
-        <w:t>d.letter</w:t>
-      </w:r>
-      <w:proofErr w:type="gramEnd"/>
-      <w:r>
-        <w:rPr>
-          <w:rFonts w:ascii="Arial" w:hAnsi="Arial" w:cs="Arial"/>
-          <w:sz w:val="22"/>
-          <w:szCs w:val="22"/>
-        </w:rPr>
-        <w:t>_body:convCRLF</w:t>
+      <w:r>
+        <w:rPr>
+          <w:rFonts w:ascii="Arial" w:hAnsi="Arial" w:cs="Arial"/>
+          <w:sz w:val="22"/>
+          <w:szCs w:val="22"/>
+        </w:rPr>
+        <w:t>d.letter_body:convCRLF</w:t>
       </w:r>
       <w:proofErr w:type="spellEnd"/>
       <w:r>
@@ -780,7 +741,6 @@
         <w:t>{</w:t>
       </w:r>
       <w:proofErr w:type="spellStart"/>
-      <w:proofErr w:type="gramStart"/>
       <w:r>
         <w:rPr>
           <w:rFonts w:ascii="Arial" w:hAnsi="Arial" w:cs="Arial"/>
@@ -788,17 +748,7 @@
           <w:szCs w:val="22"/>
           <w:lang w:val="en-US"/>
         </w:rPr>
-        <w:t>d.images</w:t>
-      </w:r>
-      <w:proofErr w:type="gramEnd"/>
-      <w:r>
-        <w:rPr>
-          <w:rFonts w:ascii="Arial" w:hAnsi="Arial" w:cs="Arial"/>
-          <w:sz w:val="22"/>
-          <w:szCs w:val="22"/>
-          <w:lang w:val="en-US"/>
-        </w:rPr>
-        <w:t>.issuing_inspector_signature</w:t>
+        <w:t>d.images.issuing_inspector_signature</w:t>
       </w:r>
       <w:proofErr w:type="spellEnd"/>
       <w:r>
@@ -839,23 +789,13 @@
         <w:t>{</w:t>
       </w:r>
       <w:proofErr w:type="spellStart"/>
-      <w:proofErr w:type="gramStart"/>
-      <w:r>
-        <w:rPr>
-          <w:rFonts w:ascii="Arial" w:hAnsi="Arial" w:cs="Arial"/>
-          <w:sz w:val="22"/>
-          <w:szCs w:val="22"/>
-        </w:rPr>
-        <w:t>d.issuing</w:t>
-      </w:r>
-      <w:proofErr w:type="gramEnd"/>
-      <w:r>
-        <w:rPr>
-          <w:rFonts w:ascii="Arial" w:hAnsi="Arial" w:cs="Arial"/>
-          <w:sz w:val="22"/>
-          <w:szCs w:val="22"/>
-        </w:rPr>
-        <w:t>_inspector_name</w:t>
+      <w:r>
+        <w:rPr>
+          <w:rFonts w:ascii="Arial" w:hAnsi="Arial" w:cs="Arial"/>
+          <w:sz w:val="22"/>
+          <w:szCs w:val="22"/>
+        </w:rPr>
+        <w:t>d.issuing_inspector_name</w:t>
       </w:r>
       <w:proofErr w:type="spellEnd"/>
       <w:r>
@@ -901,7 +841,7 @@
 </file>
 
 <file path=word/endnotes.xml><?xml version="1.0" encoding="utf-8"?>
-<w:endnotes xmlns:wpc="http://schemas.microsoft.com/office/word/2010/wordprocessingCanvas" xmlns:cx="http://schemas.microsoft.com/office/drawing/2014/chartex" xmlns:cx1="http://schemas.microsoft.com/office/drawing/2015/9/8/chartex" xmlns:cx2="http://schemas.microsoft.com/office/drawing/2015/10/21/chartex" xmlns:cx3="http://schemas.microsoft.com/office/drawing/2016/5/9/chartex" xmlns:cx4="http://schemas.microsoft.com/office/drawing/2016/5/10/chartex" xmlns:cx5="http://schemas.microsoft.com/office/drawing/2016/5/11/chartex" xmlns:cx6="http://schemas.microsoft.com/office/drawing/2016/5/12/chartex" xmlns:cx7="http://schemas.microsoft.com/office/drawing/2016/5/13/chartex" xmlns:cx8="http://schemas.microsoft.com/office/drawing/2016/5/14/chartex" xmlns:mc="http://schemas.openxmlformats.org/markup-compatibility/2006" xmlns:aink="http://schemas.microsoft.com/office/drawing/2016/ink" xmlns:am3d="http://schemas.microsoft.com/office/drawing/2017/model3d" xmlns:o="urn:schemas-microsoft-com:office:office" xmlns:r="http://schemas.openxmlformats.org/officeDocument/2006/relationships" xmlns:m="http://schemas.openxmlformats.org/officeDocument/2006/math" xmlns:v="urn:schemas-microsoft-com:vml" xmlns:wp14="http://schemas.microsoft.com/office/word/2010/wordprocessingDrawing" xmlns:wp="http://schemas.openxmlformats.org/drawingml/2006/wordprocessingDrawing" xmlns:w10="urn:schemas-microsoft-com:office:word" xmlns:w="http://schemas.openxmlformats.org/wordprocessingml/2006/main" xmlns:w14="http://schemas.microsoft.com/office/word/2010/wordml" xmlns:w15="http://schemas.microsoft.com/office/word/2012/wordml" xmlns:w16cex="http://schemas.microsoft.com/office/word/2018/wordml/cex" xmlns:w16cid="http://schemas.microsoft.com/office/word/2016/wordml/cid" xmlns:w16="http://schemas.microsoft.com/office/word/2018/wordml" xmlns:w16sdtdh="http://schemas.microsoft.com/office/word/2020/wordml/sdtdatahash" xmlns:w16se="http://schemas.microsoft.com/office/word/2015/wordml/symex" xmlns:wpg="http://schemas.microsoft.com/office/word/2010/wordprocessingGroup" xmlns:wpi="http://schemas.microsoft.com/office/word/2010/wordprocessingInk" xmlns:wne="http://schemas.microsoft.com/office/word/2006/wordml" xmlns:wps="http://schemas.microsoft.com/office/word/2010/wordprocessingShape" mc:Ignorable="w14 w15 w16se w16cid w16 w16cex w16sdtdh wp14">
+<w:endnotes xmlns:wpc="http://schemas.microsoft.com/office/word/2010/wordprocessingCanvas" xmlns:cx="http://schemas.microsoft.com/office/drawing/2014/chartex" xmlns:cx1="http://schemas.microsoft.com/office/drawing/2015/9/8/chartex" xmlns:cx2="http://schemas.microsoft.com/office/drawing/2015/10/21/chartex" xmlns:cx3="http://schemas.microsoft.com/office/drawing/2016/5/9/chartex" xmlns:cx4="http://schemas.microsoft.com/office/drawing/2016/5/10/chartex" xmlns:cx5="http://schemas.microsoft.com/office/drawing/2016/5/11/chartex" xmlns:cx6="http://schemas.microsoft.com/office/drawing/2016/5/12/chartex" xmlns:cx7="http://schemas.microsoft.com/office/drawing/2016/5/13/chartex" xmlns:cx8="http://schemas.microsoft.com/office/drawing/2016/5/14/chartex" xmlns:mc="http://schemas.openxmlformats.org/markup-compatibility/2006" xmlns:aink="http://schemas.microsoft.com/office/drawing/2016/ink" xmlns:am3d="http://schemas.microsoft.com/office/drawing/2017/model3d" xmlns:o="urn:schemas-microsoft-com:office:office" xmlns:oel="http://schemas.microsoft.com/office/2019/extlst" xmlns:r="http://schemas.openxmlformats.org/officeDocument/2006/relationships" xmlns:m="http://schemas.openxmlformats.org/officeDocument/2006/math" xmlns:v="urn:schemas-microsoft-com:vml" xmlns:wp14="http://schemas.microsoft.com/office/word/2010/wordprocessingDrawing" xmlns:wp="http://schemas.openxmlformats.org/drawingml/2006/wordprocessingDrawing" xmlns:w10="urn:schemas-microsoft-com:office:word" xmlns:w="http://schemas.openxmlformats.org/wordprocessingml/2006/main" xmlns:w14="http://schemas.microsoft.com/office/word/2010/wordml" xmlns:w15="http://schemas.microsoft.com/office/word/2012/wordml" xmlns:w16cex="http://schemas.microsoft.com/office/word/2018/wordml/cex" xmlns:w16cid="http://schemas.microsoft.com/office/word/2016/wordml/cid" xmlns:w16="http://schemas.microsoft.com/office/word/2018/wordml" xmlns:w16sdtdh="http://schemas.microsoft.com/office/word/2020/wordml/sdtdatahash" xmlns:w16se="http://schemas.microsoft.com/office/word/2015/wordml/symex" xmlns:wpg="http://schemas.microsoft.com/office/word/2010/wordprocessingGroup" xmlns:wpi="http://schemas.microsoft.com/office/word/2010/wordprocessingInk" xmlns:wne="http://schemas.microsoft.com/office/word/2006/wordml" xmlns:wps="http://schemas.microsoft.com/office/word/2010/wordprocessingShape" mc:Ignorable="w14 w15 w16se w16cid w16 w16cex w16sdtdh wp14">
   <w:endnote w:type="separator" w:id="-1">
     <w:p>
       <w:r>
@@ -920,7 +860,7 @@
 </file>
 
 <file path=word/footer1.xml><?xml version="1.0" encoding="utf-8"?>
-<w:ftr xmlns:wpc="http://schemas.microsoft.com/office/word/2010/wordprocessingCanvas" xmlns:cx="http://schemas.microsoft.com/office/drawing/2014/chartex" xmlns:cx1="http://schemas.microsoft.com/office/drawing/2015/9/8/chartex" xmlns:cx2="http://schemas.microsoft.com/office/drawing/2015/10/21/chartex" xmlns:cx3="http://schemas.microsoft.com/office/drawing/2016/5/9/chartex" xmlns:cx4="http://schemas.microsoft.com/office/drawing/2016/5/10/chartex" xmlns:cx5="http://schemas.microsoft.com/office/drawing/2016/5/11/chartex" xmlns:cx6="http://schemas.microsoft.com/office/drawing/2016/5/12/chartex" xmlns:cx7="http://schemas.microsoft.com/office/drawing/2016/5/13/chartex" xmlns:cx8="http://schemas.microsoft.com/office/drawing/2016/5/14/chartex" xmlns:mc="http://schemas.openxmlformats.org/markup-compatibility/2006" xmlns:aink="http://schemas.microsoft.com/office/drawing/2016/ink" xmlns:am3d="http://schemas.microsoft.com/office/drawing/2017/model3d" xmlns:o="urn:schemas-microsoft-com:office:office" xmlns:r="http://schemas.openxmlformats.org/officeDocument/2006/relationships" xmlns:m="http://schemas.openxmlformats.org/officeDocument/2006/math" xmlns:v="urn:schemas-microsoft-com:vml" xmlns:wp14="http://schemas.microsoft.com/office/word/2010/wordprocessingDrawing" xmlns:wp="http://schemas.openxmlformats.org/drawingml/2006/wordprocessingDrawing" xmlns:w10="urn:schemas-microsoft-com:office:word" xmlns:w="http://schemas.openxmlformats.org/wordprocessingml/2006/main" xmlns:w14="http://schemas.microsoft.com/office/word/2010/wordml" xmlns:w15="http://schemas.microsoft.com/office/word/2012/wordml" xmlns:w16cex="http://schemas.microsoft.com/office/word/2018/wordml/cex" xmlns:w16cid="http://schemas.microsoft.com/office/word/2016/wordml/cid" xmlns:w16="http://schemas.microsoft.com/office/word/2018/wordml" xmlns:w16sdtdh="http://schemas.microsoft.com/office/word/2020/wordml/sdtdatahash" xmlns:w16se="http://schemas.microsoft.com/office/word/2015/wordml/symex" xmlns:wpg="http://schemas.microsoft.com/office/word/2010/wordprocessingGroup" xmlns:wpi="http://schemas.microsoft.com/office/word/2010/wordprocessingInk" xmlns:wne="http://schemas.microsoft.com/office/word/2006/wordml" xmlns:wps="http://schemas.microsoft.com/office/word/2010/wordprocessingShape" mc:Ignorable="w14 w15 w16se w16cid w16 w16cex w16sdtdh wp14">
+<w:ftr xmlns:wpc="http://schemas.microsoft.com/office/word/2010/wordprocessingCanvas" xmlns:cx="http://schemas.microsoft.com/office/drawing/2014/chartex" xmlns:cx1="http://schemas.microsoft.com/office/drawing/2015/9/8/chartex" xmlns:cx2="http://schemas.microsoft.com/office/drawing/2015/10/21/chartex" xmlns:cx3="http://schemas.microsoft.com/office/drawing/2016/5/9/chartex" xmlns:cx4="http://schemas.microsoft.com/office/drawing/2016/5/10/chartex" xmlns:cx5="http://schemas.microsoft.com/office/drawing/2016/5/11/chartex" xmlns:cx6="http://schemas.microsoft.com/office/drawing/2016/5/12/chartex" xmlns:cx7="http://schemas.microsoft.com/office/drawing/2016/5/13/chartex" xmlns:cx8="http://schemas.microsoft.com/office/drawing/2016/5/14/chartex" xmlns:mc="http://schemas.openxmlformats.org/markup-compatibility/2006" xmlns:aink="http://schemas.microsoft.com/office/drawing/2016/ink" xmlns:am3d="http://schemas.microsoft.com/office/drawing/2017/model3d" xmlns:o="urn:schemas-microsoft-com:office:office" xmlns:oel="http://schemas.microsoft.com/office/2019/extlst" xmlns:r="http://schemas.openxmlformats.org/officeDocument/2006/relationships" xmlns:m="http://schemas.openxmlformats.org/officeDocument/2006/math" xmlns:v="urn:schemas-microsoft-com:vml" xmlns:wp14="http://schemas.microsoft.com/office/word/2010/wordprocessingDrawing" xmlns:wp="http://schemas.openxmlformats.org/drawingml/2006/wordprocessingDrawing" xmlns:w10="urn:schemas-microsoft-com:office:word" xmlns:w="http://schemas.openxmlformats.org/wordprocessingml/2006/main" xmlns:w14="http://schemas.microsoft.com/office/word/2010/wordml" xmlns:w15="http://schemas.microsoft.com/office/word/2012/wordml" xmlns:w16cex="http://schemas.microsoft.com/office/word/2018/wordml/cex" xmlns:w16cid="http://schemas.microsoft.com/office/word/2016/wordml/cid" xmlns:w16="http://schemas.microsoft.com/office/word/2018/wordml" xmlns:w16sdtdh="http://schemas.microsoft.com/office/word/2020/wordml/sdtdatahash" xmlns:w16se="http://schemas.microsoft.com/office/word/2015/wordml/symex" xmlns:wpg="http://schemas.microsoft.com/office/word/2010/wordprocessingGroup" xmlns:wpi="http://schemas.microsoft.com/office/word/2010/wordprocessingInk" xmlns:wne="http://schemas.microsoft.com/office/word/2006/wordml" xmlns:wps="http://schemas.microsoft.com/office/word/2010/wordprocessingShape" mc:Ignorable="w14 w15 w16se w16cid w16 w16cex w16sdtdh wp14">
   <w:p>
     <w:pPr>
       <w:ind w:left="180" w:right="-288" w:hanging="270"/>
@@ -1395,7 +1335,7 @@
 </file>
 
 <file path=word/footnotes.xml><?xml version="1.0" encoding="utf-8"?>
-<w:footnotes xmlns:wpc="http://schemas.microsoft.com/office/word/2010/wordprocessingCanvas" xmlns:cx="http://schemas.microsoft.com/office/drawing/2014/chartex" xmlns:cx1="http://schemas.microsoft.com/office/drawing/2015/9/8/chartex" xmlns:cx2="http://schemas.microsoft.com/office/drawing/2015/10/21/chartex" xmlns:cx3="http://schemas.microsoft.com/office/drawing/2016/5/9/chartex" xmlns:cx4="http://schemas.microsoft.com/office/drawing/2016/5/10/chartex" xmlns:cx5="http://schemas.microsoft.com/office/drawing/2016/5/11/chartex" xmlns:cx6="http://schemas.microsoft.com/office/drawing/2016/5/12/chartex" xmlns:cx7="http://schemas.microsoft.com/office/drawing/2016/5/13/chartex" xmlns:cx8="http://schemas.microsoft.com/office/drawing/2016/5/14/chartex" xmlns:mc="http://schemas.openxmlformats.org/markup-compatibility/2006" xmlns:aink="http://schemas.microsoft.com/office/drawing/2016/ink" xmlns:am3d="http://schemas.microsoft.com/office/drawing/2017/model3d" xmlns:o="urn:schemas-microsoft-com:office:office" xmlns:r="http://schemas.openxmlformats.org/officeDocument/2006/relationships" xmlns:m="http://schemas.openxmlformats.org/officeDocument/2006/math" xmlns:v="urn:schemas-microsoft-com:vml" xmlns:wp14="http://schemas.microsoft.com/office/word/2010/wordprocessingDrawing" xmlns:wp="http://schemas.openxmlformats.org/drawingml/2006/wordprocessingDrawing" xmlns:w10="urn:schemas-microsoft-com:office:word" xmlns:w="http://schemas.openxmlformats.org/wordprocessingml/2006/main" xmlns:w14="http://schemas.microsoft.com/office/word/2010/wordml" xmlns:w15="http://schemas.microsoft.com/office/word/2012/wordml" xmlns:w16cex="http://schemas.microsoft.com/office/word/2018/wordml/cex" xmlns:w16cid="http://schemas.microsoft.com/office/word/2016/wordml/cid" xmlns:w16="http://schemas.microsoft.com/office/word/2018/wordml" xmlns:w16sdtdh="http://schemas.microsoft.com/office/word/2020/wordml/sdtdatahash" xmlns:w16se="http://schemas.microsoft.com/office/word/2015/wordml/symex" xmlns:wpg="http://schemas.microsoft.com/office/word/2010/wordprocessingGroup" xmlns:wpi="http://schemas.microsoft.com/office/word/2010/wordprocessingInk" xmlns:wne="http://schemas.microsoft.com/office/word/2006/wordml" xmlns:wps="http://schemas.microsoft.com/office/word/2010/wordprocessingShape" mc:Ignorable="w14 w15 w16se w16cid w16 w16cex w16sdtdh wp14">
+<w:footnotes xmlns:wpc="http://schemas.microsoft.com/office/word/2010/wordprocessingCanvas" xmlns:cx="http://schemas.microsoft.com/office/drawing/2014/chartex" xmlns:cx1="http://schemas.microsoft.com/office/drawing/2015/9/8/chartex" xmlns:cx2="http://schemas.microsoft.com/office/drawing/2015/10/21/chartex" xmlns:cx3="http://schemas.microsoft.com/office/drawing/2016/5/9/chartex" xmlns:cx4="http://schemas.microsoft.com/office/drawing/2016/5/10/chartex" xmlns:cx5="http://schemas.microsoft.com/office/drawing/2016/5/11/chartex" xmlns:cx6="http://schemas.microsoft.com/office/drawing/2016/5/12/chartex" xmlns:cx7="http://schemas.microsoft.com/office/drawing/2016/5/13/chartex" xmlns:cx8="http://schemas.microsoft.com/office/drawing/2016/5/14/chartex" xmlns:mc="http://schemas.openxmlformats.org/markup-compatibility/2006" xmlns:aink="http://schemas.microsoft.com/office/drawing/2016/ink" xmlns:am3d="http://schemas.microsoft.com/office/drawing/2017/model3d" xmlns:o="urn:schemas-microsoft-com:office:office" xmlns:oel="http://schemas.microsoft.com/office/2019/extlst" xmlns:r="http://schemas.openxmlformats.org/officeDocument/2006/relationships" xmlns:m="http://schemas.openxmlformats.org/officeDocument/2006/math" xmlns:v="urn:schemas-microsoft-com:vml" xmlns:wp14="http://schemas.microsoft.com/office/word/2010/wordprocessingDrawing" xmlns:wp="http://schemas.openxmlformats.org/drawingml/2006/wordprocessingDrawing" xmlns:w10="urn:schemas-microsoft-com:office:word" xmlns:w="http://schemas.openxmlformats.org/wordprocessingml/2006/main" xmlns:w14="http://schemas.microsoft.com/office/word/2010/wordml" xmlns:w15="http://schemas.microsoft.com/office/word/2012/wordml" xmlns:w16cex="http://schemas.microsoft.com/office/word/2018/wordml/cex" xmlns:w16cid="http://schemas.microsoft.com/office/word/2016/wordml/cid" xmlns:w16="http://schemas.microsoft.com/office/word/2018/wordml" xmlns:w16sdtdh="http://schemas.microsoft.com/office/word/2020/wordml/sdtdatahash" xmlns:w16se="http://schemas.microsoft.com/office/word/2015/wordml/symex" xmlns:wpg="http://schemas.microsoft.com/office/word/2010/wordprocessingGroup" xmlns:wpi="http://schemas.microsoft.com/office/word/2010/wordprocessingInk" xmlns:wne="http://schemas.microsoft.com/office/word/2006/wordml" xmlns:wps="http://schemas.microsoft.com/office/word/2010/wordprocessingShape" mc:Ignorable="w14 w15 w16se w16cid w16 w16cex w16sdtdh wp14">
   <w:footnote w:type="separator" w:id="-1">
     <w:p>
       <w:r>
@@ -1414,7 +1354,7 @@
 </file>
 
 <file path=word/header1.xml><?xml version="1.0" encoding="utf-8"?>
-<w:hdr xmlns:wpc="http://schemas.microsoft.com/office/word/2010/wordprocessingCanvas" xmlns:cx="http://schemas.microsoft.com/office/drawing/2014/chartex" xmlns:cx1="http://schemas.microsoft.com/office/drawing/2015/9/8/chartex" xmlns:cx2="http://schemas.microsoft.com/office/drawing/2015/10/21/chartex" xmlns:cx3="http://schemas.microsoft.com/office/drawing/2016/5/9/chartex" xmlns:cx4="http://schemas.microsoft.com/office/drawing/2016/5/10/chartex" xmlns:cx5="http://schemas.microsoft.com/office/drawing/2016/5/11/chartex" xmlns:cx6="http://schemas.microsoft.com/office/drawing/2016/5/12/chartex" xmlns:cx7="http://schemas.microsoft.com/office/drawing/2016/5/13/chartex" xmlns:cx8="http://schemas.microsoft.com/office/drawing/2016/5/14/chartex" xmlns:mc="http://schemas.openxmlformats.org/markup-compatibility/2006" xmlns:aink="http://schemas.microsoft.com/office/drawing/2016/ink" xmlns:am3d="http://schemas.microsoft.com/office/drawing/2017/model3d" xmlns:o="urn:schemas-microsoft-com:office:office" xmlns:r="http://schemas.openxmlformats.org/officeDocument/2006/relationships" xmlns:m="http://schemas.openxmlformats.org/officeDocument/2006/math" xmlns:v="urn:schemas-microsoft-com:vml" xmlns:wp14="http://schemas.microsoft.com/office/word/2010/wordprocessingDrawing" xmlns:wp="http://schemas.openxmlformats.org/drawingml/2006/wordprocessingDrawing" xmlns:w10="urn:schemas-microsoft-com:office:word" xmlns:w="http://schemas.openxmlformats.org/wordprocessingml/2006/main" xmlns:w14="http://schemas.microsoft.com/office/word/2010/wordml" xmlns:w15="http://schemas.microsoft.com/office/word/2012/wordml" xmlns:w16cex="http://schemas.microsoft.com/office/word/2018/wordml/cex" xmlns:w16cid="http://schemas.microsoft.com/office/word/2016/wordml/cid" xmlns:w16="http://schemas.microsoft.com/office/word/2018/wordml" xmlns:w16sdtdh="http://schemas.microsoft.com/office/word/2020/wordml/sdtdatahash" xmlns:w16se="http://schemas.microsoft.com/office/word/2015/wordml/symex" xmlns:wpg="http://schemas.microsoft.com/office/word/2010/wordprocessingGroup" xmlns:wpi="http://schemas.microsoft.com/office/word/2010/wordprocessingInk" xmlns:wne="http://schemas.microsoft.com/office/word/2006/wordml" xmlns:wps="http://schemas.microsoft.com/office/word/2010/wordprocessingShape" mc:Ignorable="w14 w15 w16se w16cid w16 w16cex w16sdtdh wp14">
+<w:hdr xmlns:wpc="http://schemas.microsoft.com/office/word/2010/wordprocessingCanvas" xmlns:cx="http://schemas.microsoft.com/office/drawing/2014/chartex" xmlns:cx1="http://schemas.microsoft.com/office/drawing/2015/9/8/chartex" xmlns:cx2="http://schemas.microsoft.com/office/drawing/2015/10/21/chartex" xmlns:cx3="http://schemas.microsoft.com/office/drawing/2016/5/9/chartex" xmlns:cx4="http://schemas.microsoft.com/office/drawing/2016/5/10/chartex" xmlns:cx5="http://schemas.microsoft.com/office/drawing/2016/5/11/chartex" xmlns:cx6="http://schemas.microsoft.com/office/drawing/2016/5/12/chartex" xmlns:cx7="http://schemas.microsoft.com/office/drawing/2016/5/13/chartex" xmlns:cx8="http://schemas.microsoft.com/office/drawing/2016/5/14/chartex" xmlns:mc="http://schemas.openxmlformats.org/markup-compatibility/2006" xmlns:aink="http://schemas.microsoft.com/office/drawing/2016/ink" xmlns:am3d="http://schemas.microsoft.com/office/drawing/2017/model3d" xmlns:o="urn:schemas-microsoft-com:office:office" xmlns:oel="http://schemas.microsoft.com/office/2019/extlst" xmlns:r="http://schemas.openxmlformats.org/officeDocument/2006/relationships" xmlns:m="http://schemas.openxmlformats.org/officeDocument/2006/math" xmlns:v="urn:schemas-microsoft-com:vml" xmlns:wp14="http://schemas.microsoft.com/office/word/2010/wordprocessingDrawing" xmlns:wp="http://schemas.openxmlformats.org/drawingml/2006/wordprocessingDrawing" xmlns:w10="urn:schemas-microsoft-com:office:word" xmlns:w="http://schemas.openxmlformats.org/wordprocessingml/2006/main" xmlns:w14="http://schemas.microsoft.com/office/word/2010/wordml" xmlns:w15="http://schemas.microsoft.com/office/word/2012/wordml" xmlns:w16cex="http://schemas.microsoft.com/office/word/2018/wordml/cex" xmlns:w16cid="http://schemas.microsoft.com/office/word/2016/wordml/cid" xmlns:w16="http://schemas.microsoft.com/office/word/2018/wordml" xmlns:w16sdtdh="http://schemas.microsoft.com/office/word/2020/wordml/sdtdatahash" xmlns:w16se="http://schemas.microsoft.com/office/word/2015/wordml/symex" xmlns:wpg="http://schemas.microsoft.com/office/word/2010/wordprocessingGroup" xmlns:wpi="http://schemas.microsoft.com/office/word/2010/wordprocessingInk" xmlns:wne="http://schemas.microsoft.com/office/word/2006/wordml" xmlns:wps="http://schemas.microsoft.com/office/word/2010/wordprocessingShape" mc:Ignorable="w14 w15 w16se w16cid w16 w16cex w16sdtdh wp14">
   <w:p>
     <w:pPr>
       <w:pStyle w:val="Header"/>
@@ -1448,7 +1388,7 @@
           </v:handles>
           <o:lock v:ext="edit" text="t" shapetype="t"/>
         </v:shapetype>
-        <v:shape id="PowerPlusWaterMarkObject887003719" o:spid="_x0000_s2050" type="#_x0000_t136" style="position:absolute;margin-left:0;margin-top:0;width:681.95pt;height:29pt;rotation:315;z-index:-251655168;mso-position-horizontal:center;mso-position-horizontal-relative:margin;mso-position-vertical:center;mso-position-vertical-relative:margin" o:allowincell="f" fillcolor="silver" stroked="f">
+        <v:shape id="PowerPlusWaterMarkObject887003719" o:spid="_x0000_s1026" type="#_x0000_t136" style="position:absolute;margin-left:0;margin-top:0;width:681.95pt;height:29pt;rotation:315;z-index:-251655168;mso-position-horizontal:center;mso-position-horizontal-relative:margin;mso-position-vertical:center;mso-position-vertical-relative:margin" o:allowincell="f" fillcolor="silver" stroked="f">
           <v:fill opacity=".5"/>
           <v:textpath style="font-family:&quot;Arial&quot;;font-size:1pt" string="{d.is_draft:ifEQ(true):show( DRAFT ):elseShow( )}"/>
           <w10:wrap anchorx="margin" anchory="margin"/>
@@ -1460,7 +1400,7 @@
 </file>
 
 <file path=word/header2.xml><?xml version="1.0" encoding="utf-8"?>
-<w:hdr xmlns:wpc="http://schemas.microsoft.com/office/word/2010/wordprocessingCanvas" xmlns:cx="http://schemas.microsoft.com/office/drawing/2014/chartex" xmlns:cx1="http://schemas.microsoft.com/office/drawing/2015/9/8/chartex" xmlns:cx2="http://schemas.microsoft.com/office/drawing/2015/10/21/chartex" xmlns:cx3="http://schemas.microsoft.com/office/drawing/2016/5/9/chartex" xmlns:cx4="http://schemas.microsoft.com/office/drawing/2016/5/10/chartex" xmlns:cx5="http://schemas.microsoft.com/office/drawing/2016/5/11/chartex" xmlns:cx6="http://schemas.microsoft.com/office/drawing/2016/5/12/chartex" xmlns:cx7="http://schemas.microsoft.com/office/drawing/2016/5/13/chartex" xmlns:cx8="http://schemas.microsoft.com/office/drawing/2016/5/14/chartex" xmlns:mc="http://schemas.openxmlformats.org/markup-compatibility/2006" xmlns:aink="http://schemas.microsoft.com/office/drawing/2016/ink" xmlns:am3d="http://schemas.microsoft.com/office/drawing/2017/model3d" xmlns:o="urn:schemas-microsoft-com:office:office" xmlns:r="http://schemas.openxmlformats.org/officeDocument/2006/relationships" xmlns:m="http://schemas.openxmlformats.org/officeDocument/2006/math" xmlns:v="urn:schemas-microsoft-com:vml" xmlns:wp14="http://schemas.microsoft.com/office/word/2010/wordprocessingDrawing" xmlns:wp="http://schemas.openxmlformats.org/drawingml/2006/wordprocessingDrawing" xmlns:w10="urn:schemas-microsoft-com:office:word" xmlns:w="http://schemas.openxmlformats.org/wordprocessingml/2006/main" xmlns:w14="http://schemas.microsoft.com/office/word/2010/wordml" xmlns:w15="http://schemas.microsoft.com/office/word/2012/wordml" xmlns:w16cex="http://schemas.microsoft.com/office/word/2018/wordml/cex" xmlns:w16cid="http://schemas.microsoft.com/office/word/2016/wordml/cid" xmlns:w16="http://schemas.microsoft.com/office/word/2018/wordml" xmlns:w16sdtdh="http://schemas.microsoft.com/office/word/2020/wordml/sdtdatahash" xmlns:w16se="http://schemas.microsoft.com/office/word/2015/wordml/symex" xmlns:wpg="http://schemas.microsoft.com/office/word/2010/wordprocessingGroup" xmlns:wpi="http://schemas.microsoft.com/office/word/2010/wordprocessingInk" xmlns:wne="http://schemas.microsoft.com/office/word/2006/wordml" xmlns:wps="http://schemas.microsoft.com/office/word/2010/wordprocessingShape" mc:Ignorable="w14 w15 w16se w16cid w16 w16cex w16sdtdh wp14">
+<w:hdr xmlns:wpc="http://schemas.microsoft.com/office/word/2010/wordprocessingCanvas" xmlns:cx="http://schemas.microsoft.com/office/drawing/2014/chartex" xmlns:cx1="http://schemas.microsoft.com/office/drawing/2015/9/8/chartex" xmlns:cx2="http://schemas.microsoft.com/office/drawing/2015/10/21/chartex" xmlns:cx3="http://schemas.microsoft.com/office/drawing/2016/5/9/chartex" xmlns:cx4="http://schemas.microsoft.com/office/drawing/2016/5/10/chartex" xmlns:cx5="http://schemas.microsoft.com/office/drawing/2016/5/11/chartex" xmlns:cx6="http://schemas.microsoft.com/office/drawing/2016/5/12/chartex" xmlns:cx7="http://schemas.microsoft.com/office/drawing/2016/5/13/chartex" xmlns:cx8="http://schemas.microsoft.com/office/drawing/2016/5/14/chartex" xmlns:mc="http://schemas.openxmlformats.org/markup-compatibility/2006" xmlns:aink="http://schemas.microsoft.com/office/drawing/2016/ink" xmlns:am3d="http://schemas.microsoft.com/office/drawing/2017/model3d" xmlns:o="urn:schemas-microsoft-com:office:office" xmlns:oel="http://schemas.microsoft.com/office/2019/extlst" xmlns:r="http://schemas.openxmlformats.org/officeDocument/2006/relationships" xmlns:m="http://schemas.openxmlformats.org/officeDocument/2006/math" xmlns:v="urn:schemas-microsoft-com:vml" xmlns:wp14="http://schemas.microsoft.com/office/word/2010/wordprocessingDrawing" xmlns:wp="http://schemas.openxmlformats.org/drawingml/2006/wordprocessingDrawing" xmlns:w10="urn:schemas-microsoft-com:office:word" xmlns:w="http://schemas.openxmlformats.org/wordprocessingml/2006/main" xmlns:w14="http://schemas.microsoft.com/office/word/2010/wordml" xmlns:w15="http://schemas.microsoft.com/office/word/2012/wordml" xmlns:w16cex="http://schemas.microsoft.com/office/word/2018/wordml/cex" xmlns:w16cid="http://schemas.microsoft.com/office/word/2016/wordml/cid" xmlns:w16="http://schemas.microsoft.com/office/word/2018/wordml" xmlns:w16sdtdh="http://schemas.microsoft.com/office/word/2020/wordml/sdtdatahash" xmlns:w16se="http://schemas.microsoft.com/office/word/2015/wordml/symex" xmlns:wpg="http://schemas.microsoft.com/office/word/2010/wordprocessingGroup" xmlns:wpi="http://schemas.microsoft.com/office/word/2010/wordprocessingInk" xmlns:wne="http://schemas.microsoft.com/office/word/2006/wordml" xmlns:wps="http://schemas.microsoft.com/office/word/2010/wordprocessingShape" mc:Ignorable="w14 w15 w16se w16cid w16 w16cex w16sdtdh wp14">
   <w:p>
     <w:pPr>
       <w:pStyle w:val="Header"/>
@@ -1498,7 +1438,7 @@
           </v:handles>
           <o:lock v:ext="edit" text="t" shapetype="t"/>
         </v:shapetype>
-        <v:shape id="PowerPlusWaterMarkObject887003720" o:spid="_x0000_s2051" type="#_x0000_t136" style="position:absolute;margin-left:0;margin-top:0;width:681.95pt;height:29pt;rotation:315;z-index:-251653120;mso-position-horizontal:center;mso-position-horizontal-relative:margin;mso-position-vertical:center;mso-position-vertical-relative:margin" o:allowincell="f" fillcolor="silver" stroked="f">
+        <v:shape id="PowerPlusWaterMarkObject887003720" o:spid="_x0000_s1027" type="#_x0000_t136" style="position:absolute;margin-left:0;margin-top:0;width:681.95pt;height:29pt;rotation:315;z-index:-251653120;mso-position-horizontal:center;mso-position-horizontal-relative:margin;mso-position-vertical:center;mso-position-vertical-relative:margin" o:allowincell="f" fillcolor="silver" stroked="f">
           <v:fill opacity=".5"/>
           <v:textpath style="font-family:&quot;Arial&quot;;font-size:1pt" string="{d.is_draft:ifEQ(true):show( DRAFT ):elseShow( )}"/>
           <w10:wrap anchorx="margin" anchory="margin"/>
@@ -1569,7 +1509,7 @@
 </file>
 
 <file path=word/header3.xml><?xml version="1.0" encoding="utf-8"?>
-<w:hdr xmlns:wpc="http://schemas.microsoft.com/office/word/2010/wordprocessingCanvas" xmlns:cx="http://schemas.microsoft.com/office/drawing/2014/chartex" xmlns:cx1="http://schemas.microsoft.com/office/drawing/2015/9/8/chartex" xmlns:cx2="http://schemas.microsoft.com/office/drawing/2015/10/21/chartex" xmlns:cx3="http://schemas.microsoft.com/office/drawing/2016/5/9/chartex" xmlns:cx4="http://schemas.microsoft.com/office/drawing/2016/5/10/chartex" xmlns:cx5="http://schemas.microsoft.com/office/drawing/2016/5/11/chartex" xmlns:cx6="http://schemas.microsoft.com/office/drawing/2016/5/12/chartex" xmlns:cx7="http://schemas.microsoft.com/office/drawing/2016/5/13/chartex" xmlns:cx8="http://schemas.microsoft.com/office/drawing/2016/5/14/chartex" xmlns:mc="http://schemas.openxmlformats.org/markup-compatibility/2006" xmlns:aink="http://schemas.microsoft.com/office/drawing/2016/ink" xmlns:am3d="http://schemas.microsoft.com/office/drawing/2017/model3d" xmlns:o="urn:schemas-microsoft-com:office:office" xmlns:r="http://schemas.openxmlformats.org/officeDocument/2006/relationships" xmlns:m="http://schemas.openxmlformats.org/officeDocument/2006/math" xmlns:v="urn:schemas-microsoft-com:vml" xmlns:wp14="http://schemas.microsoft.com/office/word/2010/wordprocessingDrawing" xmlns:wp="http://schemas.openxmlformats.org/drawingml/2006/wordprocessingDrawing" xmlns:w10="urn:schemas-microsoft-com:office:word" xmlns:w="http://schemas.openxmlformats.org/wordprocessingml/2006/main" xmlns:w14="http://schemas.microsoft.com/office/word/2010/wordml" xmlns:w15="http://schemas.microsoft.com/office/word/2012/wordml" xmlns:w16cex="http://schemas.microsoft.com/office/word/2018/wordml/cex" xmlns:w16cid="http://schemas.microsoft.com/office/word/2016/wordml/cid" xmlns:w16="http://schemas.microsoft.com/office/word/2018/wordml" xmlns:w16sdtdh="http://schemas.microsoft.com/office/word/2020/wordml/sdtdatahash" xmlns:w16se="http://schemas.microsoft.com/office/word/2015/wordml/symex" xmlns:wpg="http://schemas.microsoft.com/office/word/2010/wordprocessingGroup" xmlns:wpi="http://schemas.microsoft.com/office/word/2010/wordprocessingInk" xmlns:wne="http://schemas.microsoft.com/office/word/2006/wordml" xmlns:wps="http://schemas.microsoft.com/office/word/2010/wordprocessingShape" mc:Ignorable="w14 w15 w16se w16cid w16 w16cex w16sdtdh wp14">
+<w:hdr xmlns:wpc="http://schemas.microsoft.com/office/word/2010/wordprocessingCanvas" xmlns:cx="http://schemas.microsoft.com/office/drawing/2014/chartex" xmlns:cx1="http://schemas.microsoft.com/office/drawing/2015/9/8/chartex" xmlns:cx2="http://schemas.microsoft.com/office/drawing/2015/10/21/chartex" xmlns:cx3="http://schemas.microsoft.com/office/drawing/2016/5/9/chartex" xmlns:cx4="http://schemas.microsoft.com/office/drawing/2016/5/10/chartex" xmlns:cx5="http://schemas.microsoft.com/office/drawing/2016/5/11/chartex" xmlns:cx6="http://schemas.microsoft.com/office/drawing/2016/5/12/chartex" xmlns:cx7="http://schemas.microsoft.com/office/drawing/2016/5/13/chartex" xmlns:cx8="http://schemas.microsoft.com/office/drawing/2016/5/14/chartex" xmlns:mc="http://schemas.openxmlformats.org/markup-compatibility/2006" xmlns:aink="http://schemas.microsoft.com/office/drawing/2016/ink" xmlns:am3d="http://schemas.microsoft.com/office/drawing/2017/model3d" xmlns:o="urn:schemas-microsoft-com:office:office" xmlns:oel="http://schemas.microsoft.com/office/2019/extlst" xmlns:r="http://schemas.openxmlformats.org/officeDocument/2006/relationships" xmlns:m="http://schemas.openxmlformats.org/officeDocument/2006/math" xmlns:v="urn:schemas-microsoft-com:vml" xmlns:wp14="http://schemas.microsoft.com/office/word/2010/wordprocessingDrawing" xmlns:wp="http://schemas.openxmlformats.org/drawingml/2006/wordprocessingDrawing" xmlns:w10="urn:schemas-microsoft-com:office:word" xmlns:w="http://schemas.openxmlformats.org/wordprocessingml/2006/main" xmlns:w14="http://schemas.microsoft.com/office/word/2010/wordml" xmlns:w15="http://schemas.microsoft.com/office/word/2012/wordml" xmlns:w16cex="http://schemas.microsoft.com/office/word/2018/wordml/cex" xmlns:w16cid="http://schemas.microsoft.com/office/word/2016/wordml/cid" xmlns:w16="http://schemas.microsoft.com/office/word/2018/wordml" xmlns:w16sdtdh="http://schemas.microsoft.com/office/word/2020/wordml/sdtdatahash" xmlns:w16se="http://schemas.microsoft.com/office/word/2015/wordml/symex" xmlns:wpg="http://schemas.microsoft.com/office/word/2010/wordprocessingGroup" xmlns:wpi="http://schemas.microsoft.com/office/word/2010/wordprocessingInk" xmlns:wne="http://schemas.microsoft.com/office/word/2006/wordml" xmlns:wps="http://schemas.microsoft.com/office/word/2010/wordprocessingShape" mc:Ignorable="w14 w15 w16se w16cid w16 w16cex w16sdtdh wp14">
   <w:p>
     <w:pPr>
       <w:pStyle w:val="Header"/>
@@ -1603,7 +1543,7 @@
           </v:handles>
           <o:lock v:ext="edit" text="t" shapetype="t"/>
         </v:shapetype>
-        <v:shape id="PowerPlusWaterMarkObject887003718" o:spid="_x0000_s2049" type="#_x0000_t136" style="position:absolute;margin-left:0;margin-top:0;width:681.95pt;height:29pt;rotation:315;z-index:-251657216;mso-position-horizontal:center;mso-position-horizontal-relative:margin;mso-position-vertical:center;mso-position-vertical-relative:margin" o:allowincell="f" fillcolor="silver" stroked="f">
+        <v:shape id="PowerPlusWaterMarkObject887003718" o:spid="_x0000_s1025" type="#_x0000_t136" style="position:absolute;margin-left:0;margin-top:0;width:681.95pt;height:29pt;rotation:315;z-index:-251657216;mso-position-horizontal:center;mso-position-horizontal-relative:margin;mso-position-vertical:center;mso-position-vertical-relative:margin" o:allowincell="f" fillcolor="silver" stroked="f">
           <v:fill opacity=".5"/>
           <v:textpath style="font-family:&quot;Arial&quot;;font-size:1pt" string="{d.is_draft:ifEQ(true):show( DRAFT ):elseShow( )}"/>
           <w10:wrap anchorx="margin" anchory="margin"/>

</xml_diff>

<commit_message>
[MDS-5473] ESUP amendment letter (#2804)
* implement ESUP amendment template.

* refactor code.

* change variable name
</commit_message>
<xml_diff>
--- a/services/core-api/app/templates/explosives_permit/Explosives Storage and Use Permit Enclosed Letter.docx
+++ b/services/core-api/app/templates/explosives_permit/Explosives Storage and Use Permit Enclosed Letter.docx
@@ -1,6 +1,6 @@
 
 <file path=word/document.xml><?xml version="1.0" encoding="utf-8"?>
-<w:document xmlns:wpc="http://schemas.microsoft.com/office/word/2010/wordprocessingCanvas" xmlns:cx="http://schemas.microsoft.com/office/drawing/2014/chartex" xmlns:cx1="http://schemas.microsoft.com/office/drawing/2015/9/8/chartex" xmlns:cx2="http://schemas.microsoft.com/office/drawing/2015/10/21/chartex" xmlns:cx3="http://schemas.microsoft.com/office/drawing/2016/5/9/chartex" xmlns:cx4="http://schemas.microsoft.com/office/drawing/2016/5/10/chartex" xmlns:cx5="http://schemas.microsoft.com/office/drawing/2016/5/11/chartex" xmlns:cx6="http://schemas.microsoft.com/office/drawing/2016/5/12/chartex" xmlns:cx7="http://schemas.microsoft.com/office/drawing/2016/5/13/chartex" xmlns:cx8="http://schemas.microsoft.com/office/drawing/2016/5/14/chartex" xmlns:mc="http://schemas.openxmlformats.org/markup-compatibility/2006" xmlns:aink="http://schemas.microsoft.com/office/drawing/2016/ink" xmlns:am3d="http://schemas.microsoft.com/office/drawing/2017/model3d" xmlns:o="urn:schemas-microsoft-com:office:office" xmlns:r="http://schemas.openxmlformats.org/officeDocument/2006/relationships" xmlns:m="http://schemas.openxmlformats.org/officeDocument/2006/math" xmlns:v="urn:schemas-microsoft-com:vml" xmlns:wp14="http://schemas.microsoft.com/office/word/2010/wordprocessingDrawing" xmlns:wp="http://schemas.openxmlformats.org/drawingml/2006/wordprocessingDrawing" xmlns:w10="urn:schemas-microsoft-com:office:word" xmlns:w="http://schemas.openxmlformats.org/wordprocessingml/2006/main" xmlns:w14="http://schemas.microsoft.com/office/word/2010/wordml" xmlns:w15="http://schemas.microsoft.com/office/word/2012/wordml" xmlns:w16cex="http://schemas.microsoft.com/office/word/2018/wordml/cex" xmlns:w16cid="http://schemas.microsoft.com/office/word/2016/wordml/cid" xmlns:w16="http://schemas.microsoft.com/office/word/2018/wordml" xmlns:w16sdtdh="http://schemas.microsoft.com/office/word/2020/wordml/sdtdatahash" xmlns:w16se="http://schemas.microsoft.com/office/word/2015/wordml/symex" xmlns:wpg="http://schemas.microsoft.com/office/word/2010/wordprocessingGroup" xmlns:wpi="http://schemas.microsoft.com/office/word/2010/wordprocessingInk" xmlns:wne="http://schemas.microsoft.com/office/word/2006/wordml" xmlns:wps="http://schemas.microsoft.com/office/word/2010/wordprocessingShape" mc:Ignorable="w14 w15 w16se w16cid w16 w16cex w16sdtdh wp14">
+<w:document xmlns:wpc="http://schemas.microsoft.com/office/word/2010/wordprocessingCanvas" xmlns:cx="http://schemas.microsoft.com/office/drawing/2014/chartex" xmlns:cx1="http://schemas.microsoft.com/office/drawing/2015/9/8/chartex" xmlns:cx2="http://schemas.microsoft.com/office/drawing/2015/10/21/chartex" xmlns:cx3="http://schemas.microsoft.com/office/drawing/2016/5/9/chartex" xmlns:cx4="http://schemas.microsoft.com/office/drawing/2016/5/10/chartex" xmlns:cx5="http://schemas.microsoft.com/office/drawing/2016/5/11/chartex" xmlns:cx6="http://schemas.microsoft.com/office/drawing/2016/5/12/chartex" xmlns:cx7="http://schemas.microsoft.com/office/drawing/2016/5/13/chartex" xmlns:cx8="http://schemas.microsoft.com/office/drawing/2016/5/14/chartex" xmlns:mc="http://schemas.openxmlformats.org/markup-compatibility/2006" xmlns:aink="http://schemas.microsoft.com/office/drawing/2016/ink" xmlns:am3d="http://schemas.microsoft.com/office/drawing/2017/model3d" xmlns:o="urn:schemas-microsoft-com:office:office" xmlns:oel="http://schemas.microsoft.com/office/2019/extlst" xmlns:r="http://schemas.openxmlformats.org/officeDocument/2006/relationships" xmlns:m="http://schemas.openxmlformats.org/officeDocument/2006/math" xmlns:v="urn:schemas-microsoft-com:vml" xmlns:wp14="http://schemas.microsoft.com/office/word/2010/wordprocessingDrawing" xmlns:wp="http://schemas.openxmlformats.org/drawingml/2006/wordprocessingDrawing" xmlns:w10="urn:schemas-microsoft-com:office:word" xmlns:w="http://schemas.openxmlformats.org/wordprocessingml/2006/main" xmlns:w14="http://schemas.microsoft.com/office/word/2010/wordml" xmlns:w15="http://schemas.microsoft.com/office/word/2012/wordml" xmlns:w16cex="http://schemas.microsoft.com/office/word/2018/wordml/cex" xmlns:w16cid="http://schemas.microsoft.com/office/word/2016/wordml/cid" xmlns:w16="http://schemas.microsoft.com/office/word/2018/wordml" xmlns:w16sdtdh="http://schemas.microsoft.com/office/word/2020/wordml/sdtdatahash" xmlns:w16se="http://schemas.microsoft.com/office/word/2015/wordml/symex" xmlns:wpg="http://schemas.microsoft.com/office/word/2010/wordprocessingGroup" xmlns:wpi="http://schemas.microsoft.com/office/word/2010/wordprocessingInk" xmlns:wne="http://schemas.microsoft.com/office/word/2006/wordml" xmlns:wps="http://schemas.microsoft.com/office/word/2010/wordprocessingShape" mc:Ignorable="w14 w15 w16se w16cid w16 w16cex w16sdtdh wp14">
   <w:body>
     <w:p>
       <w:pPr>
@@ -20,23 +20,13 @@
         <w:t>{</w:t>
       </w:r>
       <w:proofErr w:type="spellStart"/>
-      <w:proofErr w:type="gramStart"/>
-      <w:r>
-        <w:rPr>
-          <w:rFonts w:ascii="Arial" w:hAnsi="Arial" w:cs="Arial"/>
-          <w:sz w:val="22"/>
-          <w:szCs w:val="22"/>
-        </w:rPr>
-        <w:t>d.letter</w:t>
-      </w:r>
-      <w:proofErr w:type="gramEnd"/>
-      <w:r>
-        <w:rPr>
-          <w:rFonts w:ascii="Arial" w:hAnsi="Arial" w:cs="Arial"/>
-          <w:sz w:val="22"/>
-          <w:szCs w:val="22"/>
-        </w:rPr>
-        <w:t>_date</w:t>
+      <w:r>
+        <w:rPr>
+          <w:rFonts w:ascii="Arial" w:hAnsi="Arial" w:cs="Arial"/>
+          <w:sz w:val="22"/>
+          <w:szCs w:val="22"/>
+        </w:rPr>
+        <w:t>d.letter_date</w:t>
       </w:r>
       <w:proofErr w:type="spellEnd"/>
       <w:r>
@@ -75,23 +65,13 @@
         <w:t>{</w:t>
       </w:r>
       <w:proofErr w:type="spellStart"/>
-      <w:proofErr w:type="gramStart"/>
-      <w:r>
-        <w:rPr>
-          <w:rFonts w:ascii="Arial" w:hAnsi="Arial" w:cs="Arial"/>
-          <w:sz w:val="22"/>
-          <w:szCs w:val="22"/>
-        </w:rPr>
-        <w:t>d.mine</w:t>
-      </w:r>
-      <w:proofErr w:type="gramEnd"/>
-      <w:r>
-        <w:rPr>
-          <w:rFonts w:ascii="Arial" w:hAnsi="Arial" w:cs="Arial"/>
-          <w:sz w:val="22"/>
-          <w:szCs w:val="22"/>
-        </w:rPr>
-        <w:t>_</w:t>
+      <w:r>
+        <w:rPr>
+          <w:rFonts w:ascii="Arial" w:hAnsi="Arial" w:cs="Arial"/>
+          <w:sz w:val="22"/>
+          <w:szCs w:val="22"/>
+        </w:rPr>
+        <w:t>d.mine_</w:t>
       </w:r>
       <w:r>
         <w:rPr>
@@ -136,23 +116,13 @@
         <w:t>{</w:t>
       </w:r>
       <w:proofErr w:type="spellStart"/>
-      <w:proofErr w:type="gramStart"/>
-      <w:r>
-        <w:rPr>
-          <w:rFonts w:ascii="Arial" w:hAnsi="Arial" w:cs="Arial"/>
-          <w:sz w:val="22"/>
-          <w:szCs w:val="22"/>
-        </w:rPr>
-        <w:t>d.mine</w:t>
-      </w:r>
-      <w:proofErr w:type="gramEnd"/>
-      <w:r>
-        <w:rPr>
-          <w:rFonts w:ascii="Arial" w:hAnsi="Arial" w:cs="Arial"/>
-          <w:sz w:val="22"/>
-          <w:szCs w:val="22"/>
-        </w:rPr>
-        <w:t>_name</w:t>
+      <w:r>
+        <w:rPr>
+          <w:rFonts w:ascii="Arial" w:hAnsi="Arial" w:cs="Arial"/>
+          <w:sz w:val="22"/>
+          <w:szCs w:val="22"/>
+        </w:rPr>
+        <w:t>d.mine_name</w:t>
       </w:r>
       <w:proofErr w:type="spellEnd"/>
       <w:r>
@@ -181,23 +151,13 @@
         <w:t>{</w:t>
       </w:r>
       <w:proofErr w:type="spellStart"/>
-      <w:proofErr w:type="gramStart"/>
-      <w:r>
-        <w:rPr>
-          <w:rFonts w:ascii="Arial" w:hAnsi="Arial" w:cs="Arial"/>
-          <w:sz w:val="22"/>
-          <w:szCs w:val="22"/>
-        </w:rPr>
-        <w:t>d.mine</w:t>
-      </w:r>
-      <w:proofErr w:type="gramEnd"/>
-      <w:r>
-        <w:rPr>
-          <w:rFonts w:ascii="Arial" w:hAnsi="Arial" w:cs="Arial"/>
-          <w:sz w:val="22"/>
-          <w:szCs w:val="22"/>
-        </w:rPr>
-        <w:t>_</w:t>
+      <w:r>
+        <w:rPr>
+          <w:rFonts w:ascii="Arial" w:hAnsi="Arial" w:cs="Arial"/>
+          <w:sz w:val="22"/>
+          <w:szCs w:val="22"/>
+        </w:rPr>
+        <w:t>d.mine_</w:t>
       </w:r>
       <w:r>
         <w:rPr>
@@ -285,23 +245,13 @@
         <w:t xml:space="preserve"> {</w:t>
       </w:r>
       <w:proofErr w:type="spellStart"/>
-      <w:proofErr w:type="gramStart"/>
-      <w:r>
-        <w:rPr>
-          <w:rFonts w:ascii="Arial" w:hAnsi="Arial" w:cs="Arial"/>
-          <w:sz w:val="22"/>
-          <w:szCs w:val="22"/>
-        </w:rPr>
-        <w:t>d.mine</w:t>
-      </w:r>
-      <w:proofErr w:type="gramEnd"/>
-      <w:r>
-        <w:rPr>
-          <w:rFonts w:ascii="Arial" w:hAnsi="Arial" w:cs="Arial"/>
-          <w:sz w:val="22"/>
-          <w:szCs w:val="22"/>
-        </w:rPr>
-        <w:t>_manager_name</w:t>
+      <w:r>
+        <w:rPr>
+          <w:rFonts w:ascii="Arial" w:hAnsi="Arial" w:cs="Arial"/>
+          <w:sz w:val="22"/>
+          <w:szCs w:val="22"/>
+        </w:rPr>
+        <w:t>d.mine_manager_name</w:t>
       </w:r>
       <w:proofErr w:type="spellEnd"/>
       <w:r>
@@ -365,7 +315,6 @@
         <w:t>Explosives Storage and Use Permit {</w:t>
       </w:r>
       <w:proofErr w:type="spellStart"/>
-      <w:proofErr w:type="gramStart"/>
       <w:r>
         <w:rPr>
           <w:rFonts w:ascii="Arial" w:hAnsi="Arial" w:cs="Arial"/>
@@ -373,17 +322,7 @@
           <w:sz w:val="22"/>
           <w:szCs w:val="22"/>
         </w:rPr>
-        <w:t>d.permit</w:t>
-      </w:r>
-      <w:proofErr w:type="gramEnd"/>
-      <w:r>
-        <w:rPr>
-          <w:rFonts w:ascii="Arial" w:hAnsi="Arial" w:cs="Arial"/>
-          <w:b/>
-          <w:sz w:val="22"/>
-          <w:szCs w:val="22"/>
-        </w:rPr>
-        <w:t>_number</w:t>
+        <w:t>d.permit_number</w:t>
       </w:r>
       <w:proofErr w:type="spellEnd"/>
       <w:r>
@@ -431,23 +370,13 @@
         <w:t>{</w:t>
       </w:r>
       <w:proofErr w:type="spellStart"/>
-      <w:proofErr w:type="gramStart"/>
-      <w:r>
-        <w:rPr>
-          <w:rFonts w:ascii="Arial" w:hAnsi="Arial" w:cs="Arial"/>
-          <w:sz w:val="22"/>
-          <w:szCs w:val="22"/>
-        </w:rPr>
-        <w:t>d.permit</w:t>
-      </w:r>
-      <w:proofErr w:type="gramEnd"/>
-      <w:r>
-        <w:rPr>
-          <w:rFonts w:ascii="Arial" w:hAnsi="Arial" w:cs="Arial"/>
-          <w:sz w:val="22"/>
-          <w:szCs w:val="22"/>
-        </w:rPr>
-        <w:t>_number</w:t>
+      <w:r>
+        <w:rPr>
+          <w:rFonts w:ascii="Arial" w:hAnsi="Arial" w:cs="Arial"/>
+          <w:sz w:val="22"/>
+          <w:szCs w:val="22"/>
+        </w:rPr>
+        <w:t>d.permit_number</w:t>
       </w:r>
       <w:proofErr w:type="spellEnd"/>
       <w:r>
@@ -464,6 +393,56 @@
           <w:sz w:val="22"/>
           <w:szCs w:val="22"/>
         </w:rPr>
+        <w:t xml:space="preserve"> </w:t>
+      </w:r>
+      <w:r>
+        <w:rPr>
+          <w:rFonts w:ascii="Arial" w:hAnsi="Arial" w:cs="Arial"/>
+          <w:sz w:val="22"/>
+          <w:szCs w:val="22"/>
+        </w:rPr>
+        <w:t>{</w:t>
+      </w:r>
+      <w:proofErr w:type="spellStart"/>
+      <w:r>
+        <w:rPr>
+          <w:rFonts w:ascii="Arial" w:hAnsi="Arial" w:cs="Arial"/>
+          <w:sz w:val="22"/>
+          <w:szCs w:val="22"/>
+        </w:rPr>
+        <w:t>d.</w:t>
+      </w:r>
+      <w:r>
+        <w:rPr>
+          <w:rFonts w:ascii="Arial" w:hAnsi="Arial" w:cs="Arial"/>
+          <w:sz w:val="22"/>
+          <w:szCs w:val="22"/>
+        </w:rPr>
+        <w:t>amendment_</w:t>
+      </w:r>
+      <w:r>
+        <w:rPr>
+          <w:rFonts w:ascii="Arial" w:hAnsi="Arial" w:cs="Arial"/>
+          <w:sz w:val="22"/>
+          <w:szCs w:val="22"/>
+        </w:rPr>
+        <w:t>with_date</w:t>
+      </w:r>
+      <w:proofErr w:type="spellEnd"/>
+      <w:r>
+        <w:rPr>
+          <w:rFonts w:ascii="Arial" w:hAnsi="Arial" w:cs="Arial"/>
+          <w:sz w:val="22"/>
+          <w:szCs w:val="22"/>
+        </w:rPr>
+        <w:t>}</w:t>
+      </w:r>
+      <w:r>
+        <w:rPr>
+          <w:rFonts w:ascii="Arial" w:hAnsi="Arial" w:cs="Arial"/>
+          <w:sz w:val="22"/>
+          <w:szCs w:val="22"/>
+        </w:rPr>
         <w:t xml:space="preserve"> made</w:t>
       </w:r>
       <w:r>
@@ -659,23 +638,13 @@
         <w:t>{</w:t>
       </w:r>
       <w:proofErr w:type="spellStart"/>
-      <w:proofErr w:type="gramStart"/>
-      <w:r>
-        <w:rPr>
-          <w:rFonts w:ascii="Arial" w:hAnsi="Arial" w:cs="Arial"/>
-          <w:sz w:val="22"/>
-          <w:szCs w:val="22"/>
-        </w:rPr>
-        <w:t>d.letter</w:t>
-      </w:r>
-      <w:proofErr w:type="gramEnd"/>
-      <w:r>
-        <w:rPr>
-          <w:rFonts w:ascii="Arial" w:hAnsi="Arial" w:cs="Arial"/>
-          <w:sz w:val="22"/>
-          <w:szCs w:val="22"/>
-        </w:rPr>
-        <w:t>_body:convCRLF</w:t>
+      <w:r>
+        <w:rPr>
+          <w:rFonts w:ascii="Arial" w:hAnsi="Arial" w:cs="Arial"/>
+          <w:sz w:val="22"/>
+          <w:szCs w:val="22"/>
+        </w:rPr>
+        <w:t>d.letter_body:convCRLF</w:t>
       </w:r>
       <w:proofErr w:type="spellEnd"/>
       <w:r>
@@ -780,7 +749,6 @@
         <w:t>{</w:t>
       </w:r>
       <w:proofErr w:type="spellStart"/>
-      <w:proofErr w:type="gramStart"/>
       <w:r>
         <w:rPr>
           <w:rFonts w:ascii="Arial" w:hAnsi="Arial" w:cs="Arial"/>
@@ -788,17 +756,7 @@
           <w:szCs w:val="22"/>
           <w:lang w:val="en-US"/>
         </w:rPr>
-        <w:t>d.images</w:t>
-      </w:r>
-      <w:proofErr w:type="gramEnd"/>
-      <w:r>
-        <w:rPr>
-          <w:rFonts w:ascii="Arial" w:hAnsi="Arial" w:cs="Arial"/>
-          <w:sz w:val="22"/>
-          <w:szCs w:val="22"/>
-          <w:lang w:val="en-US"/>
-        </w:rPr>
-        <w:t>.issuing_inspector_signature</w:t>
+        <w:t>d.images.issuing_inspector_signature</w:t>
       </w:r>
       <w:proofErr w:type="spellEnd"/>
       <w:r>
@@ -839,23 +797,13 @@
         <w:t>{</w:t>
       </w:r>
       <w:proofErr w:type="spellStart"/>
-      <w:proofErr w:type="gramStart"/>
-      <w:r>
-        <w:rPr>
-          <w:rFonts w:ascii="Arial" w:hAnsi="Arial" w:cs="Arial"/>
-          <w:sz w:val="22"/>
-          <w:szCs w:val="22"/>
-        </w:rPr>
-        <w:t>d.issuing</w:t>
-      </w:r>
-      <w:proofErr w:type="gramEnd"/>
-      <w:r>
-        <w:rPr>
-          <w:rFonts w:ascii="Arial" w:hAnsi="Arial" w:cs="Arial"/>
-          <w:sz w:val="22"/>
-          <w:szCs w:val="22"/>
-        </w:rPr>
-        <w:t>_inspector_name</w:t>
+      <w:r>
+        <w:rPr>
+          <w:rFonts w:ascii="Arial" w:hAnsi="Arial" w:cs="Arial"/>
+          <w:sz w:val="22"/>
+          <w:szCs w:val="22"/>
+        </w:rPr>
+        <w:t>d.issuing_inspector_name</w:t>
       </w:r>
       <w:proofErr w:type="spellEnd"/>
       <w:r>
@@ -901,7 +849,7 @@
 </file>
 
 <file path=word/endnotes.xml><?xml version="1.0" encoding="utf-8"?>
-<w:endnotes xmlns:wpc="http://schemas.microsoft.com/office/word/2010/wordprocessingCanvas" xmlns:cx="http://schemas.microsoft.com/office/drawing/2014/chartex" xmlns:cx1="http://schemas.microsoft.com/office/drawing/2015/9/8/chartex" xmlns:cx2="http://schemas.microsoft.com/office/drawing/2015/10/21/chartex" xmlns:cx3="http://schemas.microsoft.com/office/drawing/2016/5/9/chartex" xmlns:cx4="http://schemas.microsoft.com/office/drawing/2016/5/10/chartex" xmlns:cx5="http://schemas.microsoft.com/office/drawing/2016/5/11/chartex" xmlns:cx6="http://schemas.microsoft.com/office/drawing/2016/5/12/chartex" xmlns:cx7="http://schemas.microsoft.com/office/drawing/2016/5/13/chartex" xmlns:cx8="http://schemas.microsoft.com/office/drawing/2016/5/14/chartex" xmlns:mc="http://schemas.openxmlformats.org/markup-compatibility/2006" xmlns:aink="http://schemas.microsoft.com/office/drawing/2016/ink" xmlns:am3d="http://schemas.microsoft.com/office/drawing/2017/model3d" xmlns:o="urn:schemas-microsoft-com:office:office" xmlns:r="http://schemas.openxmlformats.org/officeDocument/2006/relationships" xmlns:m="http://schemas.openxmlformats.org/officeDocument/2006/math" xmlns:v="urn:schemas-microsoft-com:vml" xmlns:wp14="http://schemas.microsoft.com/office/word/2010/wordprocessingDrawing" xmlns:wp="http://schemas.openxmlformats.org/drawingml/2006/wordprocessingDrawing" xmlns:w10="urn:schemas-microsoft-com:office:word" xmlns:w="http://schemas.openxmlformats.org/wordprocessingml/2006/main" xmlns:w14="http://schemas.microsoft.com/office/word/2010/wordml" xmlns:w15="http://schemas.microsoft.com/office/word/2012/wordml" xmlns:w16cex="http://schemas.microsoft.com/office/word/2018/wordml/cex" xmlns:w16cid="http://schemas.microsoft.com/office/word/2016/wordml/cid" xmlns:w16="http://schemas.microsoft.com/office/word/2018/wordml" xmlns:w16sdtdh="http://schemas.microsoft.com/office/word/2020/wordml/sdtdatahash" xmlns:w16se="http://schemas.microsoft.com/office/word/2015/wordml/symex" xmlns:wpg="http://schemas.microsoft.com/office/word/2010/wordprocessingGroup" xmlns:wpi="http://schemas.microsoft.com/office/word/2010/wordprocessingInk" xmlns:wne="http://schemas.microsoft.com/office/word/2006/wordml" xmlns:wps="http://schemas.microsoft.com/office/word/2010/wordprocessingShape" mc:Ignorable="w14 w15 w16se w16cid w16 w16cex w16sdtdh wp14">
+<w:endnotes xmlns:wpc="http://schemas.microsoft.com/office/word/2010/wordprocessingCanvas" xmlns:cx="http://schemas.microsoft.com/office/drawing/2014/chartex" xmlns:cx1="http://schemas.microsoft.com/office/drawing/2015/9/8/chartex" xmlns:cx2="http://schemas.microsoft.com/office/drawing/2015/10/21/chartex" xmlns:cx3="http://schemas.microsoft.com/office/drawing/2016/5/9/chartex" xmlns:cx4="http://schemas.microsoft.com/office/drawing/2016/5/10/chartex" xmlns:cx5="http://schemas.microsoft.com/office/drawing/2016/5/11/chartex" xmlns:cx6="http://schemas.microsoft.com/office/drawing/2016/5/12/chartex" xmlns:cx7="http://schemas.microsoft.com/office/drawing/2016/5/13/chartex" xmlns:cx8="http://schemas.microsoft.com/office/drawing/2016/5/14/chartex" xmlns:mc="http://schemas.openxmlformats.org/markup-compatibility/2006" xmlns:aink="http://schemas.microsoft.com/office/drawing/2016/ink" xmlns:am3d="http://schemas.microsoft.com/office/drawing/2017/model3d" xmlns:o="urn:schemas-microsoft-com:office:office" xmlns:oel="http://schemas.microsoft.com/office/2019/extlst" xmlns:r="http://schemas.openxmlformats.org/officeDocument/2006/relationships" xmlns:m="http://schemas.openxmlformats.org/officeDocument/2006/math" xmlns:v="urn:schemas-microsoft-com:vml" xmlns:wp14="http://schemas.microsoft.com/office/word/2010/wordprocessingDrawing" xmlns:wp="http://schemas.openxmlformats.org/drawingml/2006/wordprocessingDrawing" xmlns:w10="urn:schemas-microsoft-com:office:word" xmlns:w="http://schemas.openxmlformats.org/wordprocessingml/2006/main" xmlns:w14="http://schemas.microsoft.com/office/word/2010/wordml" xmlns:w15="http://schemas.microsoft.com/office/word/2012/wordml" xmlns:w16cex="http://schemas.microsoft.com/office/word/2018/wordml/cex" xmlns:w16cid="http://schemas.microsoft.com/office/word/2016/wordml/cid" xmlns:w16="http://schemas.microsoft.com/office/word/2018/wordml" xmlns:w16sdtdh="http://schemas.microsoft.com/office/word/2020/wordml/sdtdatahash" xmlns:w16se="http://schemas.microsoft.com/office/word/2015/wordml/symex" xmlns:wpg="http://schemas.microsoft.com/office/word/2010/wordprocessingGroup" xmlns:wpi="http://schemas.microsoft.com/office/word/2010/wordprocessingInk" xmlns:wne="http://schemas.microsoft.com/office/word/2006/wordml" xmlns:wps="http://schemas.microsoft.com/office/word/2010/wordprocessingShape" mc:Ignorable="w14 w15 w16se w16cid w16 w16cex w16sdtdh wp14">
   <w:endnote w:type="separator" w:id="-1">
     <w:p>
       <w:r>
@@ -920,7 +868,7 @@
 </file>
 
 <file path=word/footer1.xml><?xml version="1.0" encoding="utf-8"?>
-<w:ftr xmlns:wpc="http://schemas.microsoft.com/office/word/2010/wordprocessingCanvas" xmlns:cx="http://schemas.microsoft.com/office/drawing/2014/chartex" xmlns:cx1="http://schemas.microsoft.com/office/drawing/2015/9/8/chartex" xmlns:cx2="http://schemas.microsoft.com/office/drawing/2015/10/21/chartex" xmlns:cx3="http://schemas.microsoft.com/office/drawing/2016/5/9/chartex" xmlns:cx4="http://schemas.microsoft.com/office/drawing/2016/5/10/chartex" xmlns:cx5="http://schemas.microsoft.com/office/drawing/2016/5/11/chartex" xmlns:cx6="http://schemas.microsoft.com/office/drawing/2016/5/12/chartex" xmlns:cx7="http://schemas.microsoft.com/office/drawing/2016/5/13/chartex" xmlns:cx8="http://schemas.microsoft.com/office/drawing/2016/5/14/chartex" xmlns:mc="http://schemas.openxmlformats.org/markup-compatibility/2006" xmlns:aink="http://schemas.microsoft.com/office/drawing/2016/ink" xmlns:am3d="http://schemas.microsoft.com/office/drawing/2017/model3d" xmlns:o="urn:schemas-microsoft-com:office:office" xmlns:r="http://schemas.openxmlformats.org/officeDocument/2006/relationships" xmlns:m="http://schemas.openxmlformats.org/officeDocument/2006/math" xmlns:v="urn:schemas-microsoft-com:vml" xmlns:wp14="http://schemas.microsoft.com/office/word/2010/wordprocessingDrawing" xmlns:wp="http://schemas.openxmlformats.org/drawingml/2006/wordprocessingDrawing" xmlns:w10="urn:schemas-microsoft-com:office:word" xmlns:w="http://schemas.openxmlformats.org/wordprocessingml/2006/main" xmlns:w14="http://schemas.microsoft.com/office/word/2010/wordml" xmlns:w15="http://schemas.microsoft.com/office/word/2012/wordml" xmlns:w16cex="http://schemas.microsoft.com/office/word/2018/wordml/cex" xmlns:w16cid="http://schemas.microsoft.com/office/word/2016/wordml/cid" xmlns:w16="http://schemas.microsoft.com/office/word/2018/wordml" xmlns:w16sdtdh="http://schemas.microsoft.com/office/word/2020/wordml/sdtdatahash" xmlns:w16se="http://schemas.microsoft.com/office/word/2015/wordml/symex" xmlns:wpg="http://schemas.microsoft.com/office/word/2010/wordprocessingGroup" xmlns:wpi="http://schemas.microsoft.com/office/word/2010/wordprocessingInk" xmlns:wne="http://schemas.microsoft.com/office/word/2006/wordml" xmlns:wps="http://schemas.microsoft.com/office/word/2010/wordprocessingShape" mc:Ignorable="w14 w15 w16se w16cid w16 w16cex w16sdtdh wp14">
+<w:ftr xmlns:wpc="http://schemas.microsoft.com/office/word/2010/wordprocessingCanvas" xmlns:cx="http://schemas.microsoft.com/office/drawing/2014/chartex" xmlns:cx1="http://schemas.microsoft.com/office/drawing/2015/9/8/chartex" xmlns:cx2="http://schemas.microsoft.com/office/drawing/2015/10/21/chartex" xmlns:cx3="http://schemas.microsoft.com/office/drawing/2016/5/9/chartex" xmlns:cx4="http://schemas.microsoft.com/office/drawing/2016/5/10/chartex" xmlns:cx5="http://schemas.microsoft.com/office/drawing/2016/5/11/chartex" xmlns:cx6="http://schemas.microsoft.com/office/drawing/2016/5/12/chartex" xmlns:cx7="http://schemas.microsoft.com/office/drawing/2016/5/13/chartex" xmlns:cx8="http://schemas.microsoft.com/office/drawing/2016/5/14/chartex" xmlns:mc="http://schemas.openxmlformats.org/markup-compatibility/2006" xmlns:aink="http://schemas.microsoft.com/office/drawing/2016/ink" xmlns:am3d="http://schemas.microsoft.com/office/drawing/2017/model3d" xmlns:o="urn:schemas-microsoft-com:office:office" xmlns:oel="http://schemas.microsoft.com/office/2019/extlst" xmlns:r="http://schemas.openxmlformats.org/officeDocument/2006/relationships" xmlns:m="http://schemas.openxmlformats.org/officeDocument/2006/math" xmlns:v="urn:schemas-microsoft-com:vml" xmlns:wp14="http://schemas.microsoft.com/office/word/2010/wordprocessingDrawing" xmlns:wp="http://schemas.openxmlformats.org/drawingml/2006/wordprocessingDrawing" xmlns:w10="urn:schemas-microsoft-com:office:word" xmlns:w="http://schemas.openxmlformats.org/wordprocessingml/2006/main" xmlns:w14="http://schemas.microsoft.com/office/word/2010/wordml" xmlns:w15="http://schemas.microsoft.com/office/word/2012/wordml" xmlns:w16cex="http://schemas.microsoft.com/office/word/2018/wordml/cex" xmlns:w16cid="http://schemas.microsoft.com/office/word/2016/wordml/cid" xmlns:w16="http://schemas.microsoft.com/office/word/2018/wordml" xmlns:w16sdtdh="http://schemas.microsoft.com/office/word/2020/wordml/sdtdatahash" xmlns:w16se="http://schemas.microsoft.com/office/word/2015/wordml/symex" xmlns:wpg="http://schemas.microsoft.com/office/word/2010/wordprocessingGroup" xmlns:wpi="http://schemas.microsoft.com/office/word/2010/wordprocessingInk" xmlns:wne="http://schemas.microsoft.com/office/word/2006/wordml" xmlns:wps="http://schemas.microsoft.com/office/word/2010/wordprocessingShape" mc:Ignorable="w14 w15 w16se w16cid w16 w16cex w16sdtdh wp14">
   <w:p>
     <w:pPr>
       <w:ind w:left="180" w:right="-288" w:hanging="270"/>
@@ -1395,7 +1343,7 @@
 </file>
 
 <file path=word/footnotes.xml><?xml version="1.0" encoding="utf-8"?>
-<w:footnotes xmlns:wpc="http://schemas.microsoft.com/office/word/2010/wordprocessingCanvas" xmlns:cx="http://schemas.microsoft.com/office/drawing/2014/chartex" xmlns:cx1="http://schemas.microsoft.com/office/drawing/2015/9/8/chartex" xmlns:cx2="http://schemas.microsoft.com/office/drawing/2015/10/21/chartex" xmlns:cx3="http://schemas.microsoft.com/office/drawing/2016/5/9/chartex" xmlns:cx4="http://schemas.microsoft.com/office/drawing/2016/5/10/chartex" xmlns:cx5="http://schemas.microsoft.com/office/drawing/2016/5/11/chartex" xmlns:cx6="http://schemas.microsoft.com/office/drawing/2016/5/12/chartex" xmlns:cx7="http://schemas.microsoft.com/office/drawing/2016/5/13/chartex" xmlns:cx8="http://schemas.microsoft.com/office/drawing/2016/5/14/chartex" xmlns:mc="http://schemas.openxmlformats.org/markup-compatibility/2006" xmlns:aink="http://schemas.microsoft.com/office/drawing/2016/ink" xmlns:am3d="http://schemas.microsoft.com/office/drawing/2017/model3d" xmlns:o="urn:schemas-microsoft-com:office:office" xmlns:r="http://schemas.openxmlformats.org/officeDocument/2006/relationships" xmlns:m="http://schemas.openxmlformats.org/officeDocument/2006/math" xmlns:v="urn:schemas-microsoft-com:vml" xmlns:wp14="http://schemas.microsoft.com/office/word/2010/wordprocessingDrawing" xmlns:wp="http://schemas.openxmlformats.org/drawingml/2006/wordprocessingDrawing" xmlns:w10="urn:schemas-microsoft-com:office:word" xmlns:w="http://schemas.openxmlformats.org/wordprocessingml/2006/main" xmlns:w14="http://schemas.microsoft.com/office/word/2010/wordml" xmlns:w15="http://schemas.microsoft.com/office/word/2012/wordml" xmlns:w16cex="http://schemas.microsoft.com/office/word/2018/wordml/cex" xmlns:w16cid="http://schemas.microsoft.com/office/word/2016/wordml/cid" xmlns:w16="http://schemas.microsoft.com/office/word/2018/wordml" xmlns:w16sdtdh="http://schemas.microsoft.com/office/word/2020/wordml/sdtdatahash" xmlns:w16se="http://schemas.microsoft.com/office/word/2015/wordml/symex" xmlns:wpg="http://schemas.microsoft.com/office/word/2010/wordprocessingGroup" xmlns:wpi="http://schemas.microsoft.com/office/word/2010/wordprocessingInk" xmlns:wne="http://schemas.microsoft.com/office/word/2006/wordml" xmlns:wps="http://schemas.microsoft.com/office/word/2010/wordprocessingShape" mc:Ignorable="w14 w15 w16se w16cid w16 w16cex w16sdtdh wp14">
+<w:footnotes xmlns:wpc="http://schemas.microsoft.com/office/word/2010/wordprocessingCanvas" xmlns:cx="http://schemas.microsoft.com/office/drawing/2014/chartex" xmlns:cx1="http://schemas.microsoft.com/office/drawing/2015/9/8/chartex" xmlns:cx2="http://schemas.microsoft.com/office/drawing/2015/10/21/chartex" xmlns:cx3="http://schemas.microsoft.com/office/drawing/2016/5/9/chartex" xmlns:cx4="http://schemas.microsoft.com/office/drawing/2016/5/10/chartex" xmlns:cx5="http://schemas.microsoft.com/office/drawing/2016/5/11/chartex" xmlns:cx6="http://schemas.microsoft.com/office/drawing/2016/5/12/chartex" xmlns:cx7="http://schemas.microsoft.com/office/drawing/2016/5/13/chartex" xmlns:cx8="http://schemas.microsoft.com/office/drawing/2016/5/14/chartex" xmlns:mc="http://schemas.openxmlformats.org/markup-compatibility/2006" xmlns:aink="http://schemas.microsoft.com/office/drawing/2016/ink" xmlns:am3d="http://schemas.microsoft.com/office/drawing/2017/model3d" xmlns:o="urn:schemas-microsoft-com:office:office" xmlns:oel="http://schemas.microsoft.com/office/2019/extlst" xmlns:r="http://schemas.openxmlformats.org/officeDocument/2006/relationships" xmlns:m="http://schemas.openxmlformats.org/officeDocument/2006/math" xmlns:v="urn:schemas-microsoft-com:vml" xmlns:wp14="http://schemas.microsoft.com/office/word/2010/wordprocessingDrawing" xmlns:wp="http://schemas.openxmlformats.org/drawingml/2006/wordprocessingDrawing" xmlns:w10="urn:schemas-microsoft-com:office:word" xmlns:w="http://schemas.openxmlformats.org/wordprocessingml/2006/main" xmlns:w14="http://schemas.microsoft.com/office/word/2010/wordml" xmlns:w15="http://schemas.microsoft.com/office/word/2012/wordml" xmlns:w16cex="http://schemas.microsoft.com/office/word/2018/wordml/cex" xmlns:w16cid="http://schemas.microsoft.com/office/word/2016/wordml/cid" xmlns:w16="http://schemas.microsoft.com/office/word/2018/wordml" xmlns:w16sdtdh="http://schemas.microsoft.com/office/word/2020/wordml/sdtdatahash" xmlns:w16se="http://schemas.microsoft.com/office/word/2015/wordml/symex" xmlns:wpg="http://schemas.microsoft.com/office/word/2010/wordprocessingGroup" xmlns:wpi="http://schemas.microsoft.com/office/word/2010/wordprocessingInk" xmlns:wne="http://schemas.microsoft.com/office/word/2006/wordml" xmlns:wps="http://schemas.microsoft.com/office/word/2010/wordprocessingShape" mc:Ignorable="w14 w15 w16se w16cid w16 w16cex w16sdtdh wp14">
   <w:footnote w:type="separator" w:id="-1">
     <w:p>
       <w:r>
@@ -1414,7 +1362,7 @@
 </file>
 
 <file path=word/header1.xml><?xml version="1.0" encoding="utf-8"?>
-<w:hdr xmlns:wpc="http://schemas.microsoft.com/office/word/2010/wordprocessingCanvas" xmlns:cx="http://schemas.microsoft.com/office/drawing/2014/chartex" xmlns:cx1="http://schemas.microsoft.com/office/drawing/2015/9/8/chartex" xmlns:cx2="http://schemas.microsoft.com/office/drawing/2015/10/21/chartex" xmlns:cx3="http://schemas.microsoft.com/office/drawing/2016/5/9/chartex" xmlns:cx4="http://schemas.microsoft.com/office/drawing/2016/5/10/chartex" xmlns:cx5="http://schemas.microsoft.com/office/drawing/2016/5/11/chartex" xmlns:cx6="http://schemas.microsoft.com/office/drawing/2016/5/12/chartex" xmlns:cx7="http://schemas.microsoft.com/office/drawing/2016/5/13/chartex" xmlns:cx8="http://schemas.microsoft.com/office/drawing/2016/5/14/chartex" xmlns:mc="http://schemas.openxmlformats.org/markup-compatibility/2006" xmlns:aink="http://schemas.microsoft.com/office/drawing/2016/ink" xmlns:am3d="http://schemas.microsoft.com/office/drawing/2017/model3d" xmlns:o="urn:schemas-microsoft-com:office:office" xmlns:r="http://schemas.openxmlformats.org/officeDocument/2006/relationships" xmlns:m="http://schemas.openxmlformats.org/officeDocument/2006/math" xmlns:v="urn:schemas-microsoft-com:vml" xmlns:wp14="http://schemas.microsoft.com/office/word/2010/wordprocessingDrawing" xmlns:wp="http://schemas.openxmlformats.org/drawingml/2006/wordprocessingDrawing" xmlns:w10="urn:schemas-microsoft-com:office:word" xmlns:w="http://schemas.openxmlformats.org/wordprocessingml/2006/main" xmlns:w14="http://schemas.microsoft.com/office/word/2010/wordml" xmlns:w15="http://schemas.microsoft.com/office/word/2012/wordml" xmlns:w16cex="http://schemas.microsoft.com/office/word/2018/wordml/cex" xmlns:w16cid="http://schemas.microsoft.com/office/word/2016/wordml/cid" xmlns:w16="http://schemas.microsoft.com/office/word/2018/wordml" xmlns:w16sdtdh="http://schemas.microsoft.com/office/word/2020/wordml/sdtdatahash" xmlns:w16se="http://schemas.microsoft.com/office/word/2015/wordml/symex" xmlns:wpg="http://schemas.microsoft.com/office/word/2010/wordprocessingGroup" xmlns:wpi="http://schemas.microsoft.com/office/word/2010/wordprocessingInk" xmlns:wne="http://schemas.microsoft.com/office/word/2006/wordml" xmlns:wps="http://schemas.microsoft.com/office/word/2010/wordprocessingShape" mc:Ignorable="w14 w15 w16se w16cid w16 w16cex w16sdtdh wp14">
+<w:hdr xmlns:wpc="http://schemas.microsoft.com/office/word/2010/wordprocessingCanvas" xmlns:cx="http://schemas.microsoft.com/office/drawing/2014/chartex" xmlns:cx1="http://schemas.microsoft.com/office/drawing/2015/9/8/chartex" xmlns:cx2="http://schemas.microsoft.com/office/drawing/2015/10/21/chartex" xmlns:cx3="http://schemas.microsoft.com/office/drawing/2016/5/9/chartex" xmlns:cx4="http://schemas.microsoft.com/office/drawing/2016/5/10/chartex" xmlns:cx5="http://schemas.microsoft.com/office/drawing/2016/5/11/chartex" xmlns:cx6="http://schemas.microsoft.com/office/drawing/2016/5/12/chartex" xmlns:cx7="http://schemas.microsoft.com/office/drawing/2016/5/13/chartex" xmlns:cx8="http://schemas.microsoft.com/office/drawing/2016/5/14/chartex" xmlns:mc="http://schemas.openxmlformats.org/markup-compatibility/2006" xmlns:aink="http://schemas.microsoft.com/office/drawing/2016/ink" xmlns:am3d="http://schemas.microsoft.com/office/drawing/2017/model3d" xmlns:o="urn:schemas-microsoft-com:office:office" xmlns:oel="http://schemas.microsoft.com/office/2019/extlst" xmlns:r="http://schemas.openxmlformats.org/officeDocument/2006/relationships" xmlns:m="http://schemas.openxmlformats.org/officeDocument/2006/math" xmlns:v="urn:schemas-microsoft-com:vml" xmlns:wp14="http://schemas.microsoft.com/office/word/2010/wordprocessingDrawing" xmlns:wp="http://schemas.openxmlformats.org/drawingml/2006/wordprocessingDrawing" xmlns:w10="urn:schemas-microsoft-com:office:word" xmlns:w="http://schemas.openxmlformats.org/wordprocessingml/2006/main" xmlns:w14="http://schemas.microsoft.com/office/word/2010/wordml" xmlns:w15="http://schemas.microsoft.com/office/word/2012/wordml" xmlns:w16cex="http://schemas.microsoft.com/office/word/2018/wordml/cex" xmlns:w16cid="http://schemas.microsoft.com/office/word/2016/wordml/cid" xmlns:w16="http://schemas.microsoft.com/office/word/2018/wordml" xmlns:w16sdtdh="http://schemas.microsoft.com/office/word/2020/wordml/sdtdatahash" xmlns:w16se="http://schemas.microsoft.com/office/word/2015/wordml/symex" xmlns:wpg="http://schemas.microsoft.com/office/word/2010/wordprocessingGroup" xmlns:wpi="http://schemas.microsoft.com/office/word/2010/wordprocessingInk" xmlns:wne="http://schemas.microsoft.com/office/word/2006/wordml" xmlns:wps="http://schemas.microsoft.com/office/word/2010/wordprocessingShape" mc:Ignorable="w14 w15 w16se w16cid w16 w16cex w16sdtdh wp14">
   <w:p>
     <w:pPr>
       <w:pStyle w:val="Header"/>
@@ -1448,7 +1396,7 @@
           </v:handles>
           <o:lock v:ext="edit" text="t" shapetype="t"/>
         </v:shapetype>
-        <v:shape id="PowerPlusWaterMarkObject887003719" o:spid="_x0000_s2050" type="#_x0000_t136" style="position:absolute;margin-left:0;margin-top:0;width:681.95pt;height:29pt;rotation:315;z-index:-251655168;mso-position-horizontal:center;mso-position-horizontal-relative:margin;mso-position-vertical:center;mso-position-vertical-relative:margin" o:allowincell="f" fillcolor="silver" stroked="f">
+        <v:shape id="PowerPlusWaterMarkObject887003719" o:spid="_x0000_s1026" type="#_x0000_t136" style="position:absolute;margin-left:0;margin-top:0;width:681.95pt;height:29pt;rotation:315;z-index:-251655168;mso-position-horizontal:center;mso-position-horizontal-relative:margin;mso-position-vertical:center;mso-position-vertical-relative:margin" o:allowincell="f" fillcolor="silver" stroked="f">
           <v:fill opacity=".5"/>
           <v:textpath style="font-family:&quot;Arial&quot;;font-size:1pt" string="{d.is_draft:ifEQ(true):show( DRAFT ):elseShow( )}"/>
           <w10:wrap anchorx="margin" anchory="margin"/>
@@ -1460,7 +1408,7 @@
 </file>
 
 <file path=word/header2.xml><?xml version="1.0" encoding="utf-8"?>
-<w:hdr xmlns:wpc="http://schemas.microsoft.com/office/word/2010/wordprocessingCanvas" xmlns:cx="http://schemas.microsoft.com/office/drawing/2014/chartex" xmlns:cx1="http://schemas.microsoft.com/office/drawing/2015/9/8/chartex" xmlns:cx2="http://schemas.microsoft.com/office/drawing/2015/10/21/chartex" xmlns:cx3="http://schemas.microsoft.com/office/drawing/2016/5/9/chartex" xmlns:cx4="http://schemas.microsoft.com/office/drawing/2016/5/10/chartex" xmlns:cx5="http://schemas.microsoft.com/office/drawing/2016/5/11/chartex" xmlns:cx6="http://schemas.microsoft.com/office/drawing/2016/5/12/chartex" xmlns:cx7="http://schemas.microsoft.com/office/drawing/2016/5/13/chartex" xmlns:cx8="http://schemas.microsoft.com/office/drawing/2016/5/14/chartex" xmlns:mc="http://schemas.openxmlformats.org/markup-compatibility/2006" xmlns:aink="http://schemas.microsoft.com/office/drawing/2016/ink" xmlns:am3d="http://schemas.microsoft.com/office/drawing/2017/model3d" xmlns:o="urn:schemas-microsoft-com:office:office" xmlns:r="http://schemas.openxmlformats.org/officeDocument/2006/relationships" xmlns:m="http://schemas.openxmlformats.org/officeDocument/2006/math" xmlns:v="urn:schemas-microsoft-com:vml" xmlns:wp14="http://schemas.microsoft.com/office/word/2010/wordprocessingDrawing" xmlns:wp="http://schemas.openxmlformats.org/drawingml/2006/wordprocessingDrawing" xmlns:w10="urn:schemas-microsoft-com:office:word" xmlns:w="http://schemas.openxmlformats.org/wordprocessingml/2006/main" xmlns:w14="http://schemas.microsoft.com/office/word/2010/wordml" xmlns:w15="http://schemas.microsoft.com/office/word/2012/wordml" xmlns:w16cex="http://schemas.microsoft.com/office/word/2018/wordml/cex" xmlns:w16cid="http://schemas.microsoft.com/office/word/2016/wordml/cid" xmlns:w16="http://schemas.microsoft.com/office/word/2018/wordml" xmlns:w16sdtdh="http://schemas.microsoft.com/office/word/2020/wordml/sdtdatahash" xmlns:w16se="http://schemas.microsoft.com/office/word/2015/wordml/symex" xmlns:wpg="http://schemas.microsoft.com/office/word/2010/wordprocessingGroup" xmlns:wpi="http://schemas.microsoft.com/office/word/2010/wordprocessingInk" xmlns:wne="http://schemas.microsoft.com/office/word/2006/wordml" xmlns:wps="http://schemas.microsoft.com/office/word/2010/wordprocessingShape" mc:Ignorable="w14 w15 w16se w16cid w16 w16cex w16sdtdh wp14">
+<w:hdr xmlns:wpc="http://schemas.microsoft.com/office/word/2010/wordprocessingCanvas" xmlns:cx="http://schemas.microsoft.com/office/drawing/2014/chartex" xmlns:cx1="http://schemas.microsoft.com/office/drawing/2015/9/8/chartex" xmlns:cx2="http://schemas.microsoft.com/office/drawing/2015/10/21/chartex" xmlns:cx3="http://schemas.microsoft.com/office/drawing/2016/5/9/chartex" xmlns:cx4="http://schemas.microsoft.com/office/drawing/2016/5/10/chartex" xmlns:cx5="http://schemas.microsoft.com/office/drawing/2016/5/11/chartex" xmlns:cx6="http://schemas.microsoft.com/office/drawing/2016/5/12/chartex" xmlns:cx7="http://schemas.microsoft.com/office/drawing/2016/5/13/chartex" xmlns:cx8="http://schemas.microsoft.com/office/drawing/2016/5/14/chartex" xmlns:mc="http://schemas.openxmlformats.org/markup-compatibility/2006" xmlns:aink="http://schemas.microsoft.com/office/drawing/2016/ink" xmlns:am3d="http://schemas.microsoft.com/office/drawing/2017/model3d" xmlns:o="urn:schemas-microsoft-com:office:office" xmlns:oel="http://schemas.microsoft.com/office/2019/extlst" xmlns:r="http://schemas.openxmlformats.org/officeDocument/2006/relationships" xmlns:m="http://schemas.openxmlformats.org/officeDocument/2006/math" xmlns:v="urn:schemas-microsoft-com:vml" xmlns:wp14="http://schemas.microsoft.com/office/word/2010/wordprocessingDrawing" xmlns:wp="http://schemas.openxmlformats.org/drawingml/2006/wordprocessingDrawing" xmlns:w10="urn:schemas-microsoft-com:office:word" xmlns:w="http://schemas.openxmlformats.org/wordprocessingml/2006/main" xmlns:w14="http://schemas.microsoft.com/office/word/2010/wordml" xmlns:w15="http://schemas.microsoft.com/office/word/2012/wordml" xmlns:w16cex="http://schemas.microsoft.com/office/word/2018/wordml/cex" xmlns:w16cid="http://schemas.microsoft.com/office/word/2016/wordml/cid" xmlns:w16="http://schemas.microsoft.com/office/word/2018/wordml" xmlns:w16sdtdh="http://schemas.microsoft.com/office/word/2020/wordml/sdtdatahash" xmlns:w16se="http://schemas.microsoft.com/office/word/2015/wordml/symex" xmlns:wpg="http://schemas.microsoft.com/office/word/2010/wordprocessingGroup" xmlns:wpi="http://schemas.microsoft.com/office/word/2010/wordprocessingInk" xmlns:wne="http://schemas.microsoft.com/office/word/2006/wordml" xmlns:wps="http://schemas.microsoft.com/office/word/2010/wordprocessingShape" mc:Ignorable="w14 w15 w16se w16cid w16 w16cex w16sdtdh wp14">
   <w:p>
     <w:pPr>
       <w:pStyle w:val="Header"/>
@@ -1498,7 +1446,7 @@
           </v:handles>
           <o:lock v:ext="edit" text="t" shapetype="t"/>
         </v:shapetype>
-        <v:shape id="PowerPlusWaterMarkObject887003720" o:spid="_x0000_s2051" type="#_x0000_t136" style="position:absolute;margin-left:0;margin-top:0;width:681.95pt;height:29pt;rotation:315;z-index:-251653120;mso-position-horizontal:center;mso-position-horizontal-relative:margin;mso-position-vertical:center;mso-position-vertical-relative:margin" o:allowincell="f" fillcolor="silver" stroked="f">
+        <v:shape id="PowerPlusWaterMarkObject887003720" o:spid="_x0000_s1027" type="#_x0000_t136" style="position:absolute;margin-left:0;margin-top:0;width:681.95pt;height:29pt;rotation:315;z-index:-251653120;mso-position-horizontal:center;mso-position-horizontal-relative:margin;mso-position-vertical:center;mso-position-vertical-relative:margin" o:allowincell="f" fillcolor="silver" stroked="f">
           <v:fill opacity=".5"/>
           <v:textpath style="font-family:&quot;Arial&quot;;font-size:1pt" string="{d.is_draft:ifEQ(true):show( DRAFT ):elseShow( )}"/>
           <w10:wrap anchorx="margin" anchory="margin"/>
@@ -1569,7 +1517,7 @@
 </file>
 
 <file path=word/header3.xml><?xml version="1.0" encoding="utf-8"?>
-<w:hdr xmlns:wpc="http://schemas.microsoft.com/office/word/2010/wordprocessingCanvas" xmlns:cx="http://schemas.microsoft.com/office/drawing/2014/chartex" xmlns:cx1="http://schemas.microsoft.com/office/drawing/2015/9/8/chartex" xmlns:cx2="http://schemas.microsoft.com/office/drawing/2015/10/21/chartex" xmlns:cx3="http://schemas.microsoft.com/office/drawing/2016/5/9/chartex" xmlns:cx4="http://schemas.microsoft.com/office/drawing/2016/5/10/chartex" xmlns:cx5="http://schemas.microsoft.com/office/drawing/2016/5/11/chartex" xmlns:cx6="http://schemas.microsoft.com/office/drawing/2016/5/12/chartex" xmlns:cx7="http://schemas.microsoft.com/office/drawing/2016/5/13/chartex" xmlns:cx8="http://schemas.microsoft.com/office/drawing/2016/5/14/chartex" xmlns:mc="http://schemas.openxmlformats.org/markup-compatibility/2006" xmlns:aink="http://schemas.microsoft.com/office/drawing/2016/ink" xmlns:am3d="http://schemas.microsoft.com/office/drawing/2017/model3d" xmlns:o="urn:schemas-microsoft-com:office:office" xmlns:r="http://schemas.openxmlformats.org/officeDocument/2006/relationships" xmlns:m="http://schemas.openxmlformats.org/officeDocument/2006/math" xmlns:v="urn:schemas-microsoft-com:vml" xmlns:wp14="http://schemas.microsoft.com/office/word/2010/wordprocessingDrawing" xmlns:wp="http://schemas.openxmlformats.org/drawingml/2006/wordprocessingDrawing" xmlns:w10="urn:schemas-microsoft-com:office:word" xmlns:w="http://schemas.openxmlformats.org/wordprocessingml/2006/main" xmlns:w14="http://schemas.microsoft.com/office/word/2010/wordml" xmlns:w15="http://schemas.microsoft.com/office/word/2012/wordml" xmlns:w16cex="http://schemas.microsoft.com/office/word/2018/wordml/cex" xmlns:w16cid="http://schemas.microsoft.com/office/word/2016/wordml/cid" xmlns:w16="http://schemas.microsoft.com/office/word/2018/wordml" xmlns:w16sdtdh="http://schemas.microsoft.com/office/word/2020/wordml/sdtdatahash" xmlns:w16se="http://schemas.microsoft.com/office/word/2015/wordml/symex" xmlns:wpg="http://schemas.microsoft.com/office/word/2010/wordprocessingGroup" xmlns:wpi="http://schemas.microsoft.com/office/word/2010/wordprocessingInk" xmlns:wne="http://schemas.microsoft.com/office/word/2006/wordml" xmlns:wps="http://schemas.microsoft.com/office/word/2010/wordprocessingShape" mc:Ignorable="w14 w15 w16se w16cid w16 w16cex w16sdtdh wp14">
+<w:hdr xmlns:wpc="http://schemas.microsoft.com/office/word/2010/wordprocessingCanvas" xmlns:cx="http://schemas.microsoft.com/office/drawing/2014/chartex" xmlns:cx1="http://schemas.microsoft.com/office/drawing/2015/9/8/chartex" xmlns:cx2="http://schemas.microsoft.com/office/drawing/2015/10/21/chartex" xmlns:cx3="http://schemas.microsoft.com/office/drawing/2016/5/9/chartex" xmlns:cx4="http://schemas.microsoft.com/office/drawing/2016/5/10/chartex" xmlns:cx5="http://schemas.microsoft.com/office/drawing/2016/5/11/chartex" xmlns:cx6="http://schemas.microsoft.com/office/drawing/2016/5/12/chartex" xmlns:cx7="http://schemas.microsoft.com/office/drawing/2016/5/13/chartex" xmlns:cx8="http://schemas.microsoft.com/office/drawing/2016/5/14/chartex" xmlns:mc="http://schemas.openxmlformats.org/markup-compatibility/2006" xmlns:aink="http://schemas.microsoft.com/office/drawing/2016/ink" xmlns:am3d="http://schemas.microsoft.com/office/drawing/2017/model3d" xmlns:o="urn:schemas-microsoft-com:office:office" xmlns:oel="http://schemas.microsoft.com/office/2019/extlst" xmlns:r="http://schemas.openxmlformats.org/officeDocument/2006/relationships" xmlns:m="http://schemas.openxmlformats.org/officeDocument/2006/math" xmlns:v="urn:schemas-microsoft-com:vml" xmlns:wp14="http://schemas.microsoft.com/office/word/2010/wordprocessingDrawing" xmlns:wp="http://schemas.openxmlformats.org/drawingml/2006/wordprocessingDrawing" xmlns:w10="urn:schemas-microsoft-com:office:word" xmlns:w="http://schemas.openxmlformats.org/wordprocessingml/2006/main" xmlns:w14="http://schemas.microsoft.com/office/word/2010/wordml" xmlns:w15="http://schemas.microsoft.com/office/word/2012/wordml" xmlns:w16cex="http://schemas.microsoft.com/office/word/2018/wordml/cex" xmlns:w16cid="http://schemas.microsoft.com/office/word/2016/wordml/cid" xmlns:w16="http://schemas.microsoft.com/office/word/2018/wordml" xmlns:w16sdtdh="http://schemas.microsoft.com/office/word/2020/wordml/sdtdatahash" xmlns:w16se="http://schemas.microsoft.com/office/word/2015/wordml/symex" xmlns:wpg="http://schemas.microsoft.com/office/word/2010/wordprocessingGroup" xmlns:wpi="http://schemas.microsoft.com/office/word/2010/wordprocessingInk" xmlns:wne="http://schemas.microsoft.com/office/word/2006/wordml" xmlns:wps="http://schemas.microsoft.com/office/word/2010/wordprocessingShape" mc:Ignorable="w14 w15 w16se w16cid w16 w16cex w16sdtdh wp14">
   <w:p>
     <w:pPr>
       <w:pStyle w:val="Header"/>
@@ -1603,7 +1551,7 @@
           </v:handles>
           <o:lock v:ext="edit" text="t" shapetype="t"/>
         </v:shapetype>
-        <v:shape id="PowerPlusWaterMarkObject887003718" o:spid="_x0000_s2049" type="#_x0000_t136" style="position:absolute;margin-left:0;margin-top:0;width:681.95pt;height:29pt;rotation:315;z-index:-251657216;mso-position-horizontal:center;mso-position-horizontal-relative:margin;mso-position-vertical:center;mso-position-vertical-relative:margin" o:allowincell="f" fillcolor="silver" stroked="f">
+        <v:shape id="PowerPlusWaterMarkObject887003718" o:spid="_x0000_s1025" type="#_x0000_t136" style="position:absolute;margin-left:0;margin-top:0;width:681.95pt;height:29pt;rotation:315;z-index:-251657216;mso-position-horizontal:center;mso-position-horizontal-relative:margin;mso-position-vertical:center;mso-position-vertical-relative:margin" o:allowincell="f" fillcolor="silver" stroked="f">
           <v:fill opacity=".5"/>
           <v:textpath style="font-family:&quot;Arial&quot;;font-size:1pt" string="{d.is_draft:ifEQ(true):show( DRAFT ):elseShow( )}"/>
           <w10:wrap anchorx="margin" anchory="margin"/>

</xml_diff>